<commit_message>
Adapt framework to PHP 7 (part 0.2) + new command line looks like Symfony 3 : php bin/console server:run to launch web server
</commit_message>
<xml_diff>
--- a/Venus_Framework_tutoriel.docx
+++ b/Venus_Framework_tutoriel.docx
@@ -1,6 +1,6 @@
 
 <file path=word/document.xml><?xml version="1.0" encoding="utf-8"?>
-<w:document xmlns:wpc="http://schemas.microsoft.com/office/word/2010/wordprocessingCanvas" xmlns:mc="http://schemas.openxmlformats.org/markup-compatibility/2006" xmlns:o="urn:schemas-microsoft-com:office:office" xmlns:r="http://schemas.openxmlformats.org/officeDocument/2006/relationships" xmlns:m="http://schemas.openxmlformats.org/officeDocument/2006/math" xmlns:v="urn:schemas-microsoft-com:vml" xmlns:wp14="http://schemas.microsoft.com/office/word/2010/wordprocessingDrawing" xmlns:wp="http://schemas.openxmlformats.org/drawingml/2006/wordprocessingDrawing" xmlns:w10="urn:schemas-microsoft-com:office:word" xmlns:w="http://schemas.openxmlformats.org/wordprocessingml/2006/main" xmlns:w14="http://schemas.microsoft.com/office/word/2010/wordml" xmlns:w15="http://schemas.microsoft.com/office/word/2012/wordml" xmlns:wpg="http://schemas.microsoft.com/office/word/2010/wordprocessingGroup" xmlns:wpi="http://schemas.microsoft.com/office/word/2010/wordprocessingInk" xmlns:wne="http://schemas.microsoft.com/office/word/2006/wordml" xmlns:wps="http://schemas.microsoft.com/office/word/2010/wordprocessingShape" mc:Ignorable="w14 w15 wp14">
+<w:document xmlns:wpc="http://schemas.microsoft.com/office/word/2010/wordprocessingCanvas" xmlns:cx="http://schemas.microsoft.com/office/drawing/2014/chartex" xmlns:cx1="http://schemas.microsoft.com/office/drawing/2015/9/8/chartex" xmlns:cx2="http://schemas.microsoft.com/office/drawing/2015/10/21/chartex" xmlns:mc="http://schemas.openxmlformats.org/markup-compatibility/2006" xmlns:o="urn:schemas-microsoft-com:office:office" xmlns:r="http://schemas.openxmlformats.org/officeDocument/2006/relationships" xmlns:m="http://schemas.openxmlformats.org/officeDocument/2006/math" xmlns:v="urn:schemas-microsoft-com:vml" xmlns:wp14="http://schemas.microsoft.com/office/word/2010/wordprocessingDrawing" xmlns:wp="http://schemas.openxmlformats.org/drawingml/2006/wordprocessingDrawing" xmlns:w10="urn:schemas-microsoft-com:office:word" xmlns:w="http://schemas.openxmlformats.org/wordprocessingml/2006/main" xmlns:w14="http://schemas.microsoft.com/office/word/2010/wordml" xmlns:w15="http://schemas.microsoft.com/office/word/2012/wordml" xmlns:w16se="http://schemas.microsoft.com/office/word/2015/wordml/symex" xmlns:wpg="http://schemas.microsoft.com/office/word/2010/wordprocessingGroup" xmlns:wpi="http://schemas.microsoft.com/office/word/2010/wordprocessingInk" xmlns:wne="http://schemas.microsoft.com/office/word/2006/wordml" xmlns:wps="http://schemas.microsoft.com/office/word/2010/wordprocessingShape" mc:Ignorable="w14 w15 w16se wp14">
   <w:body>
     <w:sdt>
       <w:sdtPr>
@@ -16,6 +16,7 @@
           <w:docPartUnique/>
         </w:docPartObj>
       </w:sdtPr>
+      <w:sdtEndPr/>
       <w:sdtContent>
         <w:sdt>
           <w:sdtPr>
@@ -31,6 +32,7 @@
               <w:docPartUnique/>
             </w:docPartObj>
           </w:sdtPr>
+          <w:sdtEndPr/>
           <w:sdtContent>
             <w:p>
               <w:pPr>
@@ -49,6 +51,7 @@
                   <w:id w:val="-759527637"/>
                   <w:picture/>
                 </w:sdtPr>
+                <w:sdtEndPr/>
                 <w:sdtContent>
                   <w:r>
                     <w:rPr>
@@ -188,6 +191,7 @@
                                           <w:dataBinding w:prefixMappings="xmlns:ns0='http://schemas.microsoft.com/office/2006/coverPageProps' " w:xpath="/ns0:CoverPageProperties[1]/ns0:CompanyAddress[1]" w:storeItemID="{55AF091B-3C7A-41E3-B477-F2FDAA23CFDA}"/>
                                           <w:text w:multiLine="1"/>
                                         </w:sdtPr>
+                                        <w:sdtEndPr/>
                                         <w:sdtContent>
                                           <w:tc>
                                             <w:tcPr>
@@ -265,6 +269,7 @@
                                             <w:dataBinding w:prefixMappings="xmlns:ns0='http://schemas.microsoft.com/office/2006/coverPageProps' " w:xpath="/ns0:CoverPageProperties[1]/ns0:CompanyEmail[1]" w:storeItemID="{55AF091B-3C7A-41E3-B477-F2FDAA23CFDA}"/>
                                             <w:text/>
                                           </w:sdtPr>
+                                          <w:sdtEndPr/>
                                           <w:sdtContent>
                                             <w:p>
                                               <w:pPr>
@@ -290,6 +295,7 @@
                                               <w:dataBinding w:prefixMappings="xmlns:ns0='http://purl.org/dc/elements/1.1/' xmlns:ns1='http://schemas.openxmlformats.org/package/2006/metadata/core-properties' " w:xpath="/ns1:coreProperties[1]/ns1:contentStatus[1]" w:storeItemID="{6C3C8BC8-F283-45AE-878A-BAB7291924A1}"/>
                                               <w:text/>
                                             </w:sdtPr>
+                                            <w:sdtEndPr/>
                                             <w:sdtContent>
                                               <w:r>
                                                 <w:t>https://github.com/las93</w:t>
@@ -360,6 +366,7 @@
                                     <w:dataBinding w:prefixMappings="xmlns:ns0='http://schemas.microsoft.com/office/2006/coverPageProps' " w:xpath="/ns0:CoverPageProperties[1]/ns0:CompanyAddress[1]" w:storeItemID="{55AF091B-3C7A-41E3-B477-F2FDAA23CFDA}"/>
                                     <w:text w:multiLine="1"/>
                                   </w:sdtPr>
+                                  <w:sdtEndPr/>
                                   <w:sdtContent>
                                     <w:tc>
                                       <w:tcPr>
@@ -437,6 +444,7 @@
                                       <w:dataBinding w:prefixMappings="xmlns:ns0='http://schemas.microsoft.com/office/2006/coverPageProps' " w:xpath="/ns0:CoverPageProperties[1]/ns0:CompanyEmail[1]" w:storeItemID="{55AF091B-3C7A-41E3-B477-F2FDAA23CFDA}"/>
                                       <w:text/>
                                     </w:sdtPr>
+                                    <w:sdtEndPr/>
                                     <w:sdtContent>
                                       <w:p>
                                         <w:pPr>
@@ -462,6 +470,7 @@
                                         <w:dataBinding w:prefixMappings="xmlns:ns0='http://purl.org/dc/elements/1.1/' xmlns:ns1='http://schemas.openxmlformats.org/package/2006/metadata/core-properties' " w:xpath="/ns1:coreProperties[1]/ns1:contentStatus[1]" w:storeItemID="{6C3C8BC8-F283-45AE-878A-BAB7291924A1}"/>
                                         <w:text/>
                                       </w:sdtPr>
+                                      <w:sdtEndPr/>
                                       <w:sdtContent>
                                         <w:r>
                                           <w:t>https://github.com/las93</w:t>
@@ -542,7 +551,7 @@
                                 <w:txbxContent>
                                   <w:p>
                                     <w:pPr>
-                                      <w:pStyle w:val="Titre"/>
+                                      <w:pStyle w:val="Title"/>
                                       <w:rPr>
                                         <w:lang w:val="fr-FR"/>
                                       </w:rPr>
@@ -558,6 +567,7 @@
                                         <w:dataBinding w:prefixMappings="xmlns:ns0='http://purl.org/dc/elements/1.1/' xmlns:ns1='http://schemas.openxmlformats.org/package/2006/metadata/core-properties' " w:xpath="/ns1:coreProperties[1]/ns0:title[1]" w:storeItemID="{6C3C8BC8-F283-45AE-878A-BAB7291924A1}"/>
                                         <w:text/>
                                       </w:sdtPr>
+                                      <w:sdtEndPr/>
                                       <w:sdtContent>
                                         <w:r>
                                           <w:rPr>
@@ -582,7 +592,7 @@
                                   </w:p>
                                   <w:p>
                                     <w:pPr>
-                                      <w:pStyle w:val="Sous-titre"/>
+                                      <w:pStyle w:val="Subtitle"/>
                                       <w:rPr>
                                         <w:lang w:val="fr-FR"/>
                                       </w:rPr>
@@ -598,6 +608,7 @@
                                         <w:dataBinding w:prefixMappings="xmlns:ns0='http://purl.org/dc/elements/1.1/' xmlns:ns1='http://schemas.openxmlformats.org/package/2006/metadata/core-properties' " w:xpath="/ns1:coreProperties[1]/ns0:subject[1]" w:storeItemID="{6C3C8BC8-F283-45AE-878A-BAB7291924A1}"/>
                                         <w:text/>
                                       </w:sdtPr>
+                                      <w:sdtEndPr/>
                                       <w:sdtContent>
                                         <w:r>
                                           <w:rPr>
@@ -635,7 +646,7 @@
                           <w:txbxContent>
                             <w:p>
                               <w:pPr>
-                                <w:pStyle w:val="Titre"/>
+                                <w:pStyle w:val="Title"/>
                                 <w:rPr>
                                   <w:lang w:val="fr-FR"/>
                                 </w:rPr>
@@ -651,6 +662,7 @@
                                   <w:dataBinding w:prefixMappings="xmlns:ns0='http://purl.org/dc/elements/1.1/' xmlns:ns1='http://schemas.openxmlformats.org/package/2006/metadata/core-properties' " w:xpath="/ns1:coreProperties[1]/ns0:title[1]" w:storeItemID="{6C3C8BC8-F283-45AE-878A-BAB7291924A1}"/>
                                   <w:text/>
                                 </w:sdtPr>
+                                <w:sdtEndPr/>
                                 <w:sdtContent>
                                   <w:r>
                                     <w:rPr>
@@ -675,7 +687,7 @@
                             </w:p>
                             <w:p>
                               <w:pPr>
-                                <w:pStyle w:val="Sous-titre"/>
+                                <w:pStyle w:val="Subtitle"/>
                                 <w:rPr>
                                   <w:lang w:val="fr-FR"/>
                                 </w:rPr>
@@ -691,6 +703,7 @@
                                   <w:dataBinding w:prefixMappings="xmlns:ns0='http://purl.org/dc/elements/1.1/' xmlns:ns1='http://schemas.openxmlformats.org/package/2006/metadata/core-properties' " w:xpath="/ns1:coreProperties[1]/ns0:subject[1]" w:storeItemID="{6C3C8BC8-F283-45AE-878A-BAB7291924A1}"/>
                                   <w:text/>
                                 </w:sdtPr>
+                                <w:sdtEndPr/>
                                 <w:sdtContent>
                                   <w:r>
                                     <w:rPr>
@@ -768,7 +781,7 @@
       <w:sdtContent>
         <w:p>
           <w:pPr>
-            <w:pStyle w:val="En-ttedetabledesmatires"/>
+            <w:pStyle w:val="TOCHeading"/>
             <w:rPr>
               <w:lang w:val="fr-FR"/>
             </w:rPr>
@@ -784,7 +797,7 @@
         </w:p>
         <w:p>
           <w:pPr>
-            <w:pStyle w:val="TM1"/>
+            <w:pStyle w:val="TOC1"/>
             <w:tabs>
               <w:tab w:val="right" w:leader="dot" w:pos="9061"/>
             </w:tabs>
@@ -800,26 +813,26 @@
           </w:pPr>
           <w:r>
             <w:rPr>
-              <w:rStyle w:val="Lienhypertexte"/>
+              <w:rStyle w:val="Hyperlink"/>
             </w:rPr>
             <w:fldChar w:fldCharType="begin"/>
           </w:r>
           <w:r>
             <w:rPr>
-              <w:rStyle w:val="Lienhypertexte"/>
+              <w:rStyle w:val="Hyperlink"/>
             </w:rPr>
             <w:instrText xml:space="preserve"> TOC \o "1-2" \n "2-2" \h \z \u </w:instrText>
           </w:r>
           <w:r>
             <w:rPr>
-              <w:rStyle w:val="Lienhypertexte"/>
+              <w:rStyle w:val="Hyperlink"/>
             </w:rPr>
             <w:fldChar w:fldCharType="separate"/>
           </w:r>
           <w:hyperlink w:anchor="_Toc388455867" w:history="1">
             <w:r>
               <w:rPr>
-                <w:rStyle w:val="Lienhypertexte"/>
+                <w:rStyle w:val="Hyperlink"/>
                 <w:rFonts w:ascii="Century Gothic" w:hAnsi="Century Gothic"/>
                 <w:noProof/>
               </w:rPr>
@@ -877,7 +890,7 @@
         </w:p>
         <w:p>
           <w:pPr>
-            <w:pStyle w:val="TM2"/>
+            <w:pStyle w:val="TOC2"/>
             <w:rPr>
               <w:noProof/>
               <w:color w:val="auto"/>
@@ -887,7 +900,7 @@
           <w:hyperlink w:anchor="_Toc388455868" w:history="1">
             <w:r>
               <w:rPr>
-                <w:rStyle w:val="Lienhypertexte"/>
+                <w:rStyle w:val="Hyperlink"/>
                 <w:rFonts w:ascii="Garamond" w:hAnsi="Garamond"/>
                 <w:noProof/>
               </w:rPr>
@@ -897,7 +910,7 @@
         </w:p>
         <w:p>
           <w:pPr>
-            <w:pStyle w:val="TM2"/>
+            <w:pStyle w:val="TOC2"/>
             <w:rPr>
               <w:noProof/>
               <w:color w:val="auto"/>
@@ -907,7 +920,7 @@
           <w:hyperlink w:anchor="_Toc388455869" w:history="1">
             <w:r>
               <w:rPr>
-                <w:rStyle w:val="Lienhypertexte"/>
+                <w:rStyle w:val="Hyperlink"/>
                 <w:rFonts w:ascii="Garamond" w:hAnsi="Garamond"/>
                 <w:noProof/>
               </w:rPr>
@@ -917,7 +930,7 @@
         </w:p>
         <w:p>
           <w:pPr>
-            <w:pStyle w:val="TM2"/>
+            <w:pStyle w:val="TOC2"/>
             <w:rPr>
               <w:noProof/>
               <w:color w:val="auto"/>
@@ -927,7 +940,7 @@
           <w:hyperlink w:anchor="_Toc388455870" w:history="1">
             <w:r>
               <w:rPr>
-                <w:rStyle w:val="Lienhypertexte"/>
+                <w:rStyle w:val="Hyperlink"/>
                 <w:rFonts w:ascii="Garamond" w:hAnsi="Garamond"/>
                 <w:noProof/>
               </w:rPr>
@@ -937,7 +950,7 @@
         </w:p>
         <w:p>
           <w:pPr>
-            <w:pStyle w:val="TM2"/>
+            <w:pStyle w:val="TOC2"/>
             <w:rPr>
               <w:noProof/>
               <w:color w:val="auto"/>
@@ -947,7 +960,7 @@
           <w:hyperlink w:anchor="_Toc388455871" w:history="1">
             <w:r>
               <w:rPr>
-                <w:rStyle w:val="Lienhypertexte"/>
+                <w:rStyle w:val="Hyperlink"/>
                 <w:rFonts w:ascii="Garamond" w:hAnsi="Garamond"/>
                 <w:noProof/>
               </w:rPr>
@@ -957,7 +970,7 @@
         </w:p>
         <w:p>
           <w:pPr>
-            <w:pStyle w:val="TM1"/>
+            <w:pStyle w:val="TOC1"/>
             <w:tabs>
               <w:tab w:val="right" w:leader="dot" w:pos="9061"/>
             </w:tabs>
@@ -974,7 +987,7 @@
           <w:hyperlink w:anchor="_Toc388455872" w:history="1">
             <w:r>
               <w:rPr>
-                <w:rStyle w:val="Lienhypertexte"/>
+                <w:rStyle w:val="Hyperlink"/>
                 <w:rFonts w:ascii="Century Gothic" w:hAnsi="Century Gothic"/>
                 <w:noProof/>
               </w:rPr>
@@ -1032,7 +1045,7 @@
         </w:p>
         <w:p>
           <w:pPr>
-            <w:pStyle w:val="TM2"/>
+            <w:pStyle w:val="TOC2"/>
             <w:rPr>
               <w:noProof/>
               <w:color w:val="auto"/>
@@ -1042,7 +1055,7 @@
           <w:hyperlink w:anchor="_Toc388455873" w:history="1">
             <w:r>
               <w:rPr>
-                <w:rStyle w:val="Lienhypertexte"/>
+                <w:rStyle w:val="Hyperlink"/>
                 <w:rFonts w:ascii="Garamond" w:hAnsi="Garamond"/>
                 <w:noProof/>
               </w:rPr>
@@ -1052,7 +1065,7 @@
         </w:p>
         <w:p>
           <w:pPr>
-            <w:pStyle w:val="TM2"/>
+            <w:pStyle w:val="TOC2"/>
             <w:rPr>
               <w:noProof/>
               <w:color w:val="auto"/>
@@ -1062,7 +1075,7 @@
           <w:hyperlink w:anchor="_Toc388455874" w:history="1">
             <w:r>
               <w:rPr>
-                <w:rStyle w:val="Lienhypertexte"/>
+                <w:rStyle w:val="Hyperlink"/>
                 <w:rFonts w:ascii="Garamond" w:hAnsi="Garamond"/>
                 <w:noProof/>
               </w:rPr>
@@ -1072,7 +1085,7 @@
         </w:p>
         <w:p>
           <w:pPr>
-            <w:pStyle w:val="TM2"/>
+            <w:pStyle w:val="TOC2"/>
             <w:rPr>
               <w:noProof/>
               <w:color w:val="auto"/>
@@ -1082,7 +1095,7 @@
           <w:hyperlink w:anchor="_Toc388455875" w:history="1">
             <w:r>
               <w:rPr>
-                <w:rStyle w:val="Lienhypertexte"/>
+                <w:rStyle w:val="Hyperlink"/>
                 <w:rFonts w:ascii="Garamond" w:hAnsi="Garamond"/>
                 <w:noProof/>
               </w:rPr>
@@ -1092,7 +1105,7 @@
         </w:p>
         <w:p>
           <w:pPr>
-            <w:pStyle w:val="TM2"/>
+            <w:pStyle w:val="TOC2"/>
             <w:rPr>
               <w:noProof/>
               <w:color w:val="auto"/>
@@ -1102,7 +1115,7 @@
           <w:hyperlink w:anchor="_Toc388455876" w:history="1">
             <w:r>
               <w:rPr>
-                <w:rStyle w:val="Lienhypertexte"/>
+                <w:rStyle w:val="Hyperlink"/>
                 <w:rFonts w:ascii="Garamond" w:hAnsi="Garamond"/>
                 <w:noProof/>
               </w:rPr>
@@ -1112,7 +1125,7 @@
         </w:p>
         <w:p>
           <w:pPr>
-            <w:pStyle w:val="TM1"/>
+            <w:pStyle w:val="TOC1"/>
             <w:tabs>
               <w:tab w:val="right" w:leader="dot" w:pos="9061"/>
             </w:tabs>
@@ -1129,7 +1142,7 @@
           <w:hyperlink w:anchor="_Toc388455877" w:history="1">
             <w:r>
               <w:rPr>
-                <w:rStyle w:val="Lienhypertexte"/>
+                <w:rStyle w:val="Hyperlink"/>
                 <w:rFonts w:ascii="Century Gothic" w:hAnsi="Century Gothic"/>
                 <w:noProof/>
               </w:rPr>
@@ -1187,7 +1200,7 @@
         </w:p>
         <w:p>
           <w:pPr>
-            <w:pStyle w:val="TM2"/>
+            <w:pStyle w:val="TOC2"/>
             <w:rPr>
               <w:noProof/>
               <w:color w:val="auto"/>
@@ -1197,7 +1210,7 @@
           <w:hyperlink w:anchor="_Toc388455878" w:history="1">
             <w:r>
               <w:rPr>
-                <w:rStyle w:val="Lienhypertexte"/>
+                <w:rStyle w:val="Hyperlink"/>
                 <w:rFonts w:ascii="Garamond" w:hAnsi="Garamond"/>
                 <w:noProof/>
               </w:rPr>
@@ -1207,7 +1220,7 @@
         </w:p>
         <w:p>
           <w:pPr>
-            <w:pStyle w:val="TM2"/>
+            <w:pStyle w:val="TOC2"/>
             <w:rPr>
               <w:noProof/>
               <w:color w:val="auto"/>
@@ -1217,7 +1230,7 @@
           <w:hyperlink w:anchor="_Toc388455879" w:history="1">
             <w:r>
               <w:rPr>
-                <w:rStyle w:val="Lienhypertexte"/>
+                <w:rStyle w:val="Hyperlink"/>
                 <w:rFonts w:ascii="Garamond" w:hAnsi="Garamond"/>
                 <w:noProof/>
               </w:rPr>
@@ -1227,7 +1240,7 @@
         </w:p>
         <w:p>
           <w:pPr>
-            <w:pStyle w:val="TM2"/>
+            <w:pStyle w:val="TOC2"/>
             <w:rPr>
               <w:noProof/>
               <w:color w:val="auto"/>
@@ -1237,7 +1250,7 @@
           <w:hyperlink w:anchor="_Toc388455880" w:history="1">
             <w:r>
               <w:rPr>
-                <w:rStyle w:val="Lienhypertexte"/>
+                <w:rStyle w:val="Hyperlink"/>
                 <w:rFonts w:ascii="Garamond" w:hAnsi="Garamond"/>
                 <w:noProof/>
               </w:rPr>
@@ -1247,7 +1260,7 @@
         </w:p>
         <w:p>
           <w:pPr>
-            <w:pStyle w:val="TM2"/>
+            <w:pStyle w:val="TOC2"/>
             <w:rPr>
               <w:noProof/>
               <w:color w:val="auto"/>
@@ -1257,7 +1270,7 @@
           <w:hyperlink w:anchor="_Toc388455881" w:history="1">
             <w:r>
               <w:rPr>
-                <w:rStyle w:val="Lienhypertexte"/>
+                <w:rStyle w:val="Hyperlink"/>
                 <w:rFonts w:ascii="Garamond" w:hAnsi="Garamond"/>
                 <w:noProof/>
               </w:rPr>
@@ -1267,7 +1280,7 @@
         </w:p>
         <w:p>
           <w:pPr>
-            <w:pStyle w:val="TM2"/>
+            <w:pStyle w:val="TOC2"/>
             <w:rPr>
               <w:noProof/>
               <w:color w:val="auto"/>
@@ -1277,7 +1290,7 @@
           <w:hyperlink w:anchor="_Toc388455882" w:history="1">
             <w:r>
               <w:rPr>
-                <w:rStyle w:val="Lienhypertexte"/>
+                <w:rStyle w:val="Hyperlink"/>
                 <w:rFonts w:ascii="Garamond" w:hAnsi="Garamond"/>
                 <w:noProof/>
               </w:rPr>
@@ -1287,7 +1300,7 @@
         </w:p>
         <w:p>
           <w:pPr>
-            <w:pStyle w:val="TM1"/>
+            <w:pStyle w:val="TOC1"/>
             <w:tabs>
               <w:tab w:val="right" w:leader="dot" w:pos="9061"/>
             </w:tabs>
@@ -1304,7 +1317,7 @@
           <w:hyperlink w:anchor="_Toc388455883" w:history="1">
             <w:r>
               <w:rPr>
-                <w:rStyle w:val="Lienhypertexte"/>
+                <w:rStyle w:val="Hyperlink"/>
                 <w:rFonts w:ascii="Century Gothic" w:hAnsi="Century Gothic"/>
                 <w:noProof/>
               </w:rPr>
@@ -1362,7 +1375,7 @@
         </w:p>
         <w:p>
           <w:pPr>
-            <w:pStyle w:val="TM2"/>
+            <w:pStyle w:val="TOC2"/>
             <w:rPr>
               <w:noProof/>
               <w:color w:val="auto"/>
@@ -1372,7 +1385,7 @@
           <w:hyperlink w:anchor="_Toc388455884" w:history="1">
             <w:r>
               <w:rPr>
-                <w:rStyle w:val="Lienhypertexte"/>
+                <w:rStyle w:val="Hyperlink"/>
                 <w:rFonts w:ascii="Garamond" w:hAnsi="Garamond"/>
                 <w:noProof/>
               </w:rPr>
@@ -1382,7 +1395,7 @@
         </w:p>
         <w:p>
           <w:pPr>
-            <w:pStyle w:val="TM2"/>
+            <w:pStyle w:val="TOC2"/>
             <w:rPr>
               <w:noProof/>
               <w:color w:val="auto"/>
@@ -1392,7 +1405,7 @@
           <w:hyperlink w:anchor="_Toc388455885" w:history="1">
             <w:r>
               <w:rPr>
-                <w:rStyle w:val="Lienhypertexte"/>
+                <w:rStyle w:val="Hyperlink"/>
                 <w:rFonts w:ascii="Garamond" w:hAnsi="Garamond"/>
                 <w:noProof/>
               </w:rPr>
@@ -1402,7 +1415,7 @@
         </w:p>
         <w:p>
           <w:pPr>
-            <w:pStyle w:val="TM2"/>
+            <w:pStyle w:val="TOC2"/>
             <w:rPr>
               <w:noProof/>
               <w:color w:val="auto"/>
@@ -1412,7 +1425,7 @@
           <w:hyperlink w:anchor="_Toc388455886" w:history="1">
             <w:r>
               <w:rPr>
-                <w:rStyle w:val="Lienhypertexte"/>
+                <w:rStyle w:val="Hyperlink"/>
                 <w:rFonts w:ascii="Garamond" w:hAnsi="Garamond"/>
                 <w:noProof/>
               </w:rPr>
@@ -1422,7 +1435,7 @@
         </w:p>
         <w:p>
           <w:pPr>
-            <w:pStyle w:val="TM2"/>
+            <w:pStyle w:val="TOC2"/>
             <w:rPr>
               <w:noProof/>
               <w:color w:val="auto"/>
@@ -1432,7 +1445,7 @@
           <w:hyperlink w:anchor="_Toc388455887" w:history="1">
             <w:r>
               <w:rPr>
-                <w:rStyle w:val="Lienhypertexte"/>
+                <w:rStyle w:val="Hyperlink"/>
                 <w:rFonts w:ascii="Garamond" w:hAnsi="Garamond"/>
                 <w:noProof/>
               </w:rPr>
@@ -1442,7 +1455,7 @@
         </w:p>
         <w:p>
           <w:pPr>
-            <w:pStyle w:val="TM2"/>
+            <w:pStyle w:val="TOC2"/>
             <w:rPr>
               <w:noProof/>
               <w:color w:val="auto"/>
@@ -1452,7 +1465,7 @@
           <w:hyperlink w:anchor="_Toc388455888" w:history="1">
             <w:r>
               <w:rPr>
-                <w:rStyle w:val="Lienhypertexte"/>
+                <w:rStyle w:val="Hyperlink"/>
                 <w:rFonts w:ascii="Garamond" w:hAnsi="Garamond"/>
                 <w:noProof/>
               </w:rPr>
@@ -1462,7 +1475,7 @@
         </w:p>
         <w:p>
           <w:pPr>
-            <w:pStyle w:val="TM2"/>
+            <w:pStyle w:val="TOC2"/>
             <w:rPr>
               <w:noProof/>
               <w:color w:val="auto"/>
@@ -1472,7 +1485,7 @@
           <w:hyperlink w:anchor="_Toc388455889" w:history="1">
             <w:r>
               <w:rPr>
-                <w:rStyle w:val="Lienhypertexte"/>
+                <w:rStyle w:val="Hyperlink"/>
                 <w:rFonts w:ascii="Garamond" w:hAnsi="Garamond"/>
                 <w:noProof/>
               </w:rPr>
@@ -1482,7 +1495,7 @@
         </w:p>
         <w:p>
           <w:pPr>
-            <w:pStyle w:val="TM2"/>
+            <w:pStyle w:val="TOC2"/>
             <w:rPr>
               <w:noProof/>
               <w:color w:val="auto"/>
@@ -1492,7 +1505,7 @@
           <w:hyperlink w:anchor="_Toc388455890" w:history="1">
             <w:r>
               <w:rPr>
-                <w:rStyle w:val="Lienhypertexte"/>
+                <w:rStyle w:val="Hyperlink"/>
                 <w:rFonts w:cs="Miriam"/>
                 <w:noProof/>
               </w:rPr>
@@ -1508,7 +1521,7 @@
           </w:pPr>
           <w:r>
             <w:rPr>
-              <w:rStyle w:val="Lienhypertexte"/>
+              <w:rStyle w:val="Hyperlink"/>
             </w:rPr>
             <w:fldChar w:fldCharType="end"/>
           </w:r>
@@ -1532,7 +1545,7 @@
     </w:p>
     <w:p>
       <w:pPr>
-        <w:pStyle w:val="Titre1"/>
+        <w:pStyle w:val="Heading1"/>
         <w:rPr>
           <w:lang w:val="fr-FR"/>
         </w:rPr>
@@ -1597,7 +1610,7 @@
     </w:p>
     <w:p>
       <w:pPr>
-        <w:pStyle w:val="Titre2"/>
+        <w:pStyle w:val="Heading2"/>
         <w:rPr>
           <w:lang w:val="fr-FR"/>
         </w:rPr>
@@ -1634,7 +1647,7 @@
       <w:hyperlink r:id="rId11" w:history="1">
         <w:r>
           <w:rPr>
-            <w:rStyle w:val="Lienhypertexte"/>
+            <w:rStyle w:val="Hyperlink"/>
             <w:rFonts w:cs="Miriam"/>
             <w:sz w:val="24"/>
             <w:szCs w:val="24"/>
@@ -1967,7 +1980,7 @@
     </w:p>
     <w:p>
       <w:pPr>
-        <w:pStyle w:val="Titre2"/>
+        <w:pStyle w:val="Heading2"/>
         <w:rPr>
           <w:lang w:val="fr-FR"/>
         </w:rPr>
@@ -2114,7 +2127,7 @@
     </w:p>
     <w:p>
       <w:pPr>
-        <w:pStyle w:val="PrformatHTML"/>
+        <w:pStyle w:val="HTMLPreformatted"/>
         <w:spacing w:line="270" w:lineRule="atLeast"/>
         <w:rPr>
           <w:rFonts w:ascii="Consolas" w:hAnsi="Consolas" w:cs="Consolas"/>
@@ -2137,7 +2150,7 @@
     </w:p>
     <w:p>
       <w:pPr>
-        <w:pStyle w:val="PrformatHTML"/>
+        <w:pStyle w:val="HTMLPreformatted"/>
         <w:spacing w:line="270" w:lineRule="atLeast"/>
         <w:rPr>
           <w:rFonts w:ascii="Consolas" w:hAnsi="Consolas" w:cs="Consolas"/>
@@ -2161,7 +2174,7 @@
     </w:p>
     <w:p>
       <w:pPr>
-        <w:pStyle w:val="PrformatHTML"/>
+        <w:pStyle w:val="HTMLPreformatted"/>
         <w:spacing w:line="270" w:lineRule="atLeast"/>
         <w:rPr>
           <w:rFonts w:ascii="Consolas" w:hAnsi="Consolas" w:cs="Consolas"/>
@@ -2195,7 +2208,7 @@
     </w:p>
     <w:p>
       <w:pPr>
-        <w:pStyle w:val="PrformatHTML"/>
+        <w:pStyle w:val="HTMLPreformatted"/>
         <w:spacing w:line="270" w:lineRule="atLeast"/>
         <w:rPr>
           <w:rFonts w:ascii="Consolas" w:hAnsi="Consolas" w:cs="Consolas"/>
@@ -2239,7 +2252,7 @@
     </w:p>
     <w:p>
       <w:pPr>
-        <w:pStyle w:val="PrformatHTML"/>
+        <w:pStyle w:val="HTMLPreformatted"/>
         <w:spacing w:line="270" w:lineRule="atLeast"/>
         <w:rPr>
           <w:rFonts w:ascii="Consolas" w:hAnsi="Consolas" w:cs="Consolas"/>
@@ -2252,7 +2265,7 @@
     </w:p>
     <w:p>
       <w:pPr>
-        <w:pStyle w:val="PrformatHTML"/>
+        <w:pStyle w:val="HTMLPreformatted"/>
         <w:spacing w:line="270" w:lineRule="atLeast"/>
         <w:rPr>
           <w:rFonts w:ascii="Consolas" w:hAnsi="Consolas" w:cs="Consolas"/>
@@ -2306,7 +2319,7 @@
     </w:p>
     <w:p>
       <w:pPr>
-        <w:pStyle w:val="PrformatHTML"/>
+        <w:pStyle w:val="HTMLPreformatted"/>
         <w:spacing w:line="270" w:lineRule="atLeast"/>
         <w:rPr>
           <w:rFonts w:ascii="Consolas" w:hAnsi="Consolas" w:cs="Consolas"/>
@@ -2360,7 +2373,7 @@
     </w:p>
     <w:p>
       <w:pPr>
-        <w:pStyle w:val="PrformatHTML"/>
+        <w:pStyle w:val="HTMLPreformatted"/>
         <w:spacing w:line="270" w:lineRule="atLeast"/>
         <w:rPr>
           <w:rFonts w:ascii="Consolas" w:hAnsi="Consolas" w:cs="Consolas"/>
@@ -2414,7 +2427,7 @@
     </w:p>
     <w:p>
       <w:pPr>
-        <w:pStyle w:val="PrformatHTML"/>
+        <w:pStyle w:val="HTMLPreformatted"/>
         <w:spacing w:line="270" w:lineRule="atLeast"/>
         <w:rPr>
           <w:rFonts w:ascii="Consolas" w:hAnsi="Consolas" w:cs="Consolas"/>
@@ -2465,7 +2478,7 @@
     </w:p>
     <w:p>
       <w:pPr>
-        <w:pStyle w:val="PrformatHTML"/>
+        <w:pStyle w:val="HTMLPreformatted"/>
         <w:spacing w:line="270" w:lineRule="atLeast"/>
         <w:rPr>
           <w:rFonts w:ascii="Consolas" w:hAnsi="Consolas" w:cs="Consolas"/>
@@ -2496,7 +2509,7 @@
     </w:p>
     <w:p>
       <w:pPr>
-        <w:pStyle w:val="PrformatHTML"/>
+        <w:pStyle w:val="HTMLPreformatted"/>
         <w:spacing w:line="270" w:lineRule="atLeast"/>
         <w:rPr>
           <w:rFonts w:ascii="Consolas" w:hAnsi="Consolas" w:cs="Consolas"/>
@@ -2518,7 +2531,7 @@
     </w:p>
     <w:p>
       <w:pPr>
-        <w:pStyle w:val="PrformatHTML"/>
+        <w:pStyle w:val="HTMLPreformatted"/>
         <w:spacing w:line="270" w:lineRule="atLeast"/>
         <w:rPr>
           <w:rFonts w:ascii="Consolas" w:hAnsi="Consolas" w:cs="Consolas"/>
@@ -2727,7 +2740,7 @@
     </w:p>
     <w:p>
       <w:pPr>
-        <w:pStyle w:val="Titre2"/>
+        <w:pStyle w:val="Heading2"/>
         <w:rPr>
           <w:lang w:val="fr-FR"/>
         </w:rPr>
@@ -2788,7 +2801,7 @@
     </w:p>
     <w:p>
       <w:pPr>
-        <w:pStyle w:val="PrformatHTML"/>
+        <w:pStyle w:val="HTMLPreformatted"/>
         <w:spacing w:line="270" w:lineRule="atLeast"/>
         <w:rPr>
           <w:rFonts w:ascii="Consolas" w:hAnsi="Consolas" w:cs="Consolas"/>
@@ -2811,7 +2824,7 @@
     </w:p>
     <w:p>
       <w:pPr>
-        <w:pStyle w:val="PrformatHTML"/>
+        <w:pStyle w:val="HTMLPreformatted"/>
         <w:spacing w:line="270" w:lineRule="atLeast"/>
         <w:rPr>
           <w:rFonts w:ascii="Consolas" w:hAnsi="Consolas" w:cs="Consolas"/>
@@ -2835,7 +2848,7 @@
     </w:p>
     <w:p>
       <w:pPr>
-        <w:pStyle w:val="PrformatHTML"/>
+        <w:pStyle w:val="HTMLPreformatted"/>
         <w:spacing w:line="270" w:lineRule="atLeast"/>
         <w:rPr>
           <w:rFonts w:ascii="Consolas" w:hAnsi="Consolas" w:cs="Consolas"/>
@@ -2869,7 +2882,7 @@
     </w:p>
     <w:p>
       <w:pPr>
-        <w:pStyle w:val="PrformatHTML"/>
+        <w:pStyle w:val="HTMLPreformatted"/>
         <w:spacing w:line="270" w:lineRule="atLeast"/>
         <w:rPr>
           <w:rFonts w:ascii="Consolas" w:hAnsi="Consolas" w:cs="Consolas"/>
@@ -2913,7 +2926,7 @@
     </w:p>
     <w:p>
       <w:pPr>
-        <w:pStyle w:val="PrformatHTML"/>
+        <w:pStyle w:val="HTMLPreformatted"/>
         <w:spacing w:line="270" w:lineRule="atLeast"/>
         <w:rPr>
           <w:rFonts w:ascii="Consolas" w:hAnsi="Consolas" w:cs="Consolas"/>
@@ -2926,7 +2939,7 @@
     </w:p>
     <w:p>
       <w:pPr>
-        <w:pStyle w:val="PrformatHTML"/>
+        <w:pStyle w:val="HTMLPreformatted"/>
         <w:spacing w:line="270" w:lineRule="atLeast"/>
         <w:rPr>
           <w:rFonts w:ascii="Consolas" w:hAnsi="Consolas" w:cs="Consolas"/>
@@ -2980,7 +2993,7 @@
     </w:p>
     <w:p>
       <w:pPr>
-        <w:pStyle w:val="PrformatHTML"/>
+        <w:pStyle w:val="HTMLPreformatted"/>
         <w:spacing w:line="270" w:lineRule="atLeast"/>
         <w:rPr>
           <w:rFonts w:ascii="Consolas" w:hAnsi="Consolas" w:cs="Consolas"/>
@@ -3034,7 +3047,7 @@
     </w:p>
     <w:p>
       <w:pPr>
-        <w:pStyle w:val="PrformatHTML"/>
+        <w:pStyle w:val="HTMLPreformatted"/>
         <w:spacing w:line="270" w:lineRule="atLeast"/>
         <w:rPr>
           <w:rFonts w:ascii="Consolas" w:hAnsi="Consolas" w:cs="Consolas"/>
@@ -3150,7 +3163,7 @@
     </w:p>
     <w:p>
       <w:pPr>
-        <w:pStyle w:val="PrformatHTML"/>
+        <w:pStyle w:val="HTMLPreformatted"/>
         <w:spacing w:line="270" w:lineRule="atLeast"/>
         <w:rPr>
           <w:rFonts w:ascii="Consolas" w:hAnsi="Consolas" w:cs="Consolas"/>
@@ -3226,7 +3239,7 @@
     </w:p>
     <w:p>
       <w:pPr>
-        <w:pStyle w:val="PrformatHTML"/>
+        <w:pStyle w:val="HTMLPreformatted"/>
         <w:spacing w:line="270" w:lineRule="atLeast"/>
         <w:rPr>
           <w:rFonts w:ascii="Consolas" w:hAnsi="Consolas" w:cs="Consolas"/>
@@ -3275,7 +3288,7 @@
     </w:p>
     <w:p>
       <w:pPr>
-        <w:pStyle w:val="PrformatHTML"/>
+        <w:pStyle w:val="HTMLPreformatted"/>
         <w:spacing w:line="270" w:lineRule="atLeast"/>
         <w:rPr>
           <w:rFonts w:ascii="Consolas" w:hAnsi="Consolas" w:cs="Consolas"/>
@@ -3315,7 +3328,7 @@
     </w:p>
     <w:p>
       <w:pPr>
-        <w:pStyle w:val="PrformatHTML"/>
+        <w:pStyle w:val="HTMLPreformatted"/>
         <w:spacing w:line="270" w:lineRule="atLeast"/>
         <w:rPr>
           <w:rFonts w:ascii="Consolas" w:hAnsi="Consolas" w:cs="Consolas"/>
@@ -3347,7 +3360,7 @@
     </w:p>
     <w:p>
       <w:pPr>
-        <w:pStyle w:val="PrformatHTML"/>
+        <w:pStyle w:val="HTMLPreformatted"/>
         <w:spacing w:line="270" w:lineRule="atLeast"/>
         <w:rPr>
           <w:rFonts w:ascii="Consolas" w:hAnsi="Consolas" w:cs="Consolas"/>
@@ -3737,7 +3750,7 @@
     </w:p>
     <w:p>
       <w:pPr>
-        <w:pStyle w:val="Titre2"/>
+        <w:pStyle w:val="Heading2"/>
         <w:rPr>
           <w:lang w:val="fr-FR"/>
         </w:rPr>
@@ -4862,7 +4875,7 @@
     </w:p>
     <w:p>
       <w:pPr>
-        <w:pStyle w:val="Titre1"/>
+        <w:pStyle w:val="Heading1"/>
         <w:rPr>
           <w:lang w:val="fr-FR"/>
         </w:rPr>
@@ -4880,7 +4893,7 @@
     </w:p>
     <w:p>
       <w:pPr>
-        <w:pStyle w:val="Titre2"/>
+        <w:pStyle w:val="Heading2"/>
         <w:rPr>
           <w:lang w:val="fr-FR"/>
         </w:rPr>
@@ -4917,7 +4930,7 @@
     </w:p>
     <w:tbl>
       <w:tblPr>
-        <w:tblStyle w:val="Grilledutableau"/>
+        <w:tblStyle w:val="TableGrid"/>
         <w:tblW w:w="0" w:type="auto"/>
         <w:shd w:val="clear" w:color="auto" w:fill="FF0000"/>
         <w:tblLook w:val="04A0" w:firstRow="1" w:lastRow="0" w:firstColumn="1" w:lastColumn="0" w:noHBand="0" w:noVBand="1"/>
@@ -4992,7 +5005,7 @@
           <w:szCs w:val="21"/>
           <w:lang w:val="fr-FR"/>
         </w:rPr>
-        <w:t>/</w:t>
+        <w:t xml:space="preserve">/&gt;php </w:t>
       </w:r>
       <w:r>
         <w:rPr>
@@ -5002,7 +5015,7 @@
           <w:szCs w:val="21"/>
           <w:lang w:val="fr-FR"/>
         </w:rPr>
-        <w:t>bundles</w:t>
+        <w:t xml:space="preserve">bin/console </w:t>
       </w:r>
       <w:r>
         <w:rPr>
@@ -5012,7 +5025,7 @@
           <w:szCs w:val="21"/>
           <w:lang w:val="fr-FR"/>
         </w:rPr>
-        <w:t>/&gt;php launch.php create_project –p Front</w:t>
+        <w:t>create_project –p Front</w:t>
       </w:r>
     </w:p>
     <w:p>
@@ -5040,7 +5053,7 @@
           <w:szCs w:val="24"/>
           <w:lang w:val="fr-FR"/>
         </w:rPr>
-        <w:t xml:space="preserve">C:\Users\judicael.paquet&gt;C:\xampp\php\php.exe -f </w:t>
+        <w:t>C:\Users\judicae</w:t>
       </w:r>
       <w:r>
         <w:rPr>
@@ -5049,7 +5062,7 @@
           <w:szCs w:val="24"/>
           <w:lang w:val="fr-FR"/>
         </w:rPr>
-        <w:t>"E:\venus\</w:t>
+        <w:t>l.paquet&gt;php</w:t>
       </w:r>
       <w:r>
         <w:rPr>
@@ -5058,7 +5071,17 @@
           <w:szCs w:val="24"/>
           <w:lang w:val="fr-FR"/>
         </w:rPr>
-        <w:t>bundles</w:t>
+        <w:t xml:space="preserve"> </w:t>
+      </w:r>
+      <w:r>
+        <w:rPr>
+          <w:rFonts w:ascii="inherit" w:hAnsi="inherit"/>
+          <w:color w:val="4F4E4E"/>
+          <w:sz w:val="21"/>
+          <w:szCs w:val="21"/>
+          <w:lang w:val="fr-FR"/>
+        </w:rPr>
+        <w:t>bin/console</w:t>
       </w:r>
       <w:r>
         <w:rPr>
@@ -5067,7 +5090,7 @@
           <w:szCs w:val="24"/>
           <w:lang w:val="fr-FR"/>
         </w:rPr>
-        <w:t xml:space="preserve">\launch.php" </w:t>
+        <w:t xml:space="preserve"> </w:t>
       </w:r>
       <w:r>
         <w:rPr>
@@ -5076,7 +5099,7 @@
           <w:szCs w:val="24"/>
           <w:lang w:val="fr-FR"/>
         </w:rPr>
-        <w:t>–</w:t>
+        <w:t xml:space="preserve">create_project </w:t>
       </w:r>
       <w:r>
         <w:rPr>
@@ -5085,6 +5108,70 @@
           <w:szCs w:val="24"/>
           <w:lang w:val="fr-FR"/>
         </w:rPr>
+        <w:t>-p Front</w:t>
+      </w:r>
+    </w:p>
+    <w:p>
+      <w:pPr>
+        <w:rPr>
+          <w:rFonts w:cs="Miriam"/>
+          <w:sz w:val="24"/>
+          <w:szCs w:val="24"/>
+          <w:lang w:val="fr-FR"/>
+        </w:rPr>
+      </w:pPr>
+      <w:r>
+        <w:rPr>
+          <w:rFonts w:cs="Miriam"/>
+          <w:sz w:val="24"/>
+          <w:szCs w:val="24"/>
+          <w:lang w:val="fr-FR"/>
+        </w:rPr>
+        <w:t xml:space="preserve">Votre projet </w:t>
+      </w:r>
+      <w:r>
+        <w:rPr>
+          <w:rFonts w:cs="Miriam"/>
+          <w:sz w:val="24"/>
+          <w:szCs w:val="24"/>
+          <w:lang w:val="fr-FR"/>
+        </w:rPr>
+        <w:t xml:space="preserve">(qu’on appelle bundle depuis Venus Framework 2) Front/ </w:t>
+      </w:r>
+      <w:r>
+        <w:rPr>
+          <w:rFonts w:cs="Miriam"/>
+          <w:sz w:val="24"/>
+          <w:szCs w:val="24"/>
+          <w:lang w:val="fr-FR"/>
+        </w:rPr>
+        <w:t xml:space="preserve">est à présent créé avec </w:t>
+      </w:r>
+      <w:r>
+        <w:rPr>
+          <w:rFonts w:cs="Miriam"/>
+          <w:sz w:val="24"/>
+          <w:szCs w:val="24"/>
+          <w:lang w:val="fr-FR"/>
+        </w:rPr>
+        <w:t>un espace bundles/src/Front/</w:t>
+      </w:r>
+      <w:r>
+        <w:rPr>
+          <w:rFonts w:cs="Miriam"/>
+          <w:sz w:val="24"/>
+          <w:szCs w:val="24"/>
+          <w:lang w:val="fr-FR"/>
+        </w:rPr>
+        <w:t>public</w:t>
+      </w:r>
+      <w:r>
+        <w:rPr>
+          <w:rFonts w:cs="Miriam"/>
+          <w:sz w:val="24"/>
+          <w:szCs w:val="24"/>
+          <w:lang w:val="fr-FR"/>
+        </w:rPr>
         <w:t xml:space="preserve"> </w:t>
       </w:r>
       <w:r>
@@ -5094,7 +5181,7 @@
           <w:szCs w:val="24"/>
           <w:lang w:val="fr-FR"/>
         </w:rPr>
-        <w:t xml:space="preserve">create_project </w:t>
+        <w:t xml:space="preserve"> et </w:t>
       </w:r>
       <w:r>
         <w:rPr>
@@ -5103,18 +5190,17 @@
           <w:szCs w:val="24"/>
           <w:lang w:val="fr-FR"/>
         </w:rPr>
-        <w:t>-p Front</w:t>
-      </w:r>
-    </w:p>
-    <w:p>
-      <w:pPr>
+        <w:t>un espace applicatif bundles</w:t>
+      </w:r>
+      <w:r>
         <w:rPr>
           <w:rFonts w:cs="Miriam"/>
           <w:sz w:val="24"/>
           <w:szCs w:val="24"/>
           <w:lang w:val="fr-FR"/>
         </w:rPr>
-      </w:pPr>
+        <w:t>/src/Front</w:t>
+      </w:r>
       <w:r>
         <w:rPr>
           <w:rFonts w:cs="Miriam"/>
@@ -5122,7 +5208,7 @@
           <w:szCs w:val="24"/>
           <w:lang w:val="fr-FR"/>
         </w:rPr>
-        <w:t xml:space="preserve">Votre projet </w:t>
+        <w:t>/app</w:t>
       </w:r>
       <w:r>
         <w:rPr>
@@ -5131,93 +5217,12 @@
           <w:szCs w:val="24"/>
           <w:lang w:val="fr-FR"/>
         </w:rPr>
-        <w:t xml:space="preserve">(qu’on appelle bundle depuis Venus Framework 2) Front/ </w:t>
-      </w:r>
-      <w:r>
-        <w:rPr>
-          <w:rFonts w:cs="Miriam"/>
-          <w:sz w:val="24"/>
-          <w:szCs w:val="24"/>
-          <w:lang w:val="fr-FR"/>
-        </w:rPr>
-        <w:t xml:space="preserve">est à présent créé avec </w:t>
-      </w:r>
-      <w:r>
-        <w:rPr>
-          <w:rFonts w:cs="Miriam"/>
-          <w:sz w:val="24"/>
-          <w:szCs w:val="24"/>
-          <w:lang w:val="fr-FR"/>
-        </w:rPr>
-        <w:t>un espace bundles/src/Front/</w:t>
-      </w:r>
-      <w:r>
-        <w:rPr>
-          <w:rFonts w:cs="Miriam"/>
-          <w:sz w:val="24"/>
-          <w:szCs w:val="24"/>
-          <w:lang w:val="fr-FR"/>
-        </w:rPr>
-        <w:t>public</w:t>
-      </w:r>
-      <w:r>
-        <w:rPr>
-          <w:rFonts w:cs="Miriam"/>
-          <w:sz w:val="24"/>
-          <w:szCs w:val="24"/>
-          <w:lang w:val="fr-FR"/>
-        </w:rPr>
-        <w:t xml:space="preserve"> </w:t>
-      </w:r>
-      <w:r>
-        <w:rPr>
-          <w:rFonts w:cs="Miriam"/>
-          <w:sz w:val="24"/>
-          <w:szCs w:val="24"/>
-          <w:lang w:val="fr-FR"/>
-        </w:rPr>
-        <w:t xml:space="preserve"> et </w:t>
-      </w:r>
-      <w:r>
-        <w:rPr>
-          <w:rFonts w:cs="Miriam"/>
-          <w:sz w:val="24"/>
-          <w:szCs w:val="24"/>
-          <w:lang w:val="fr-FR"/>
-        </w:rPr>
-        <w:t>un espace applicatif bundles</w:t>
-      </w:r>
-      <w:r>
-        <w:rPr>
-          <w:rFonts w:cs="Miriam"/>
-          <w:sz w:val="24"/>
-          <w:szCs w:val="24"/>
-          <w:lang w:val="fr-FR"/>
-        </w:rPr>
-        <w:t>/src/Front</w:t>
-      </w:r>
-      <w:r>
-        <w:rPr>
-          <w:rFonts w:cs="Miriam"/>
-          <w:sz w:val="24"/>
-          <w:szCs w:val="24"/>
-          <w:lang w:val="fr-FR"/>
-        </w:rPr>
-        <w:t>/app</w:t>
-      </w:r>
-      <w:r>
-        <w:rPr>
-          <w:rFonts w:cs="Miriam"/>
-          <w:sz w:val="24"/>
-          <w:szCs w:val="24"/>
-          <w:lang w:val="fr-FR"/>
-        </w:rPr>
         <w:t>.</w:t>
       </w:r>
     </w:p>
     <w:p>
       <w:pPr>
-        <w:pStyle w:val="Titre2"/>
+        <w:pStyle w:val="Heading2"/>
         <w:rPr>
           <w:lang w:val="fr-FR"/>
         </w:rPr>
@@ -7467,7 +7472,7 @@
     </w:p>
     <w:p>
       <w:pPr>
-        <w:pStyle w:val="Titre2"/>
+        <w:pStyle w:val="Heading2"/>
         <w:rPr>
           <w:lang w:val="fr-FR"/>
         </w:rPr>
@@ -7635,7 +7640,7 @@
     </w:p>
     <w:tbl>
       <w:tblPr>
-        <w:tblStyle w:val="Grilledutableau"/>
+        <w:tblStyle w:val="TableGrid"/>
         <w:tblW w:w="0" w:type="auto"/>
         <w:shd w:val="clear" w:color="auto" w:fill="000000" w:themeFill="text1"/>
         <w:tblLook w:val="04A0" w:firstRow="1" w:lastRow="0" w:firstColumn="1" w:lastColumn="0" w:noHBand="0" w:noVBand="1"/>
@@ -9918,7 +9923,7 @@
     </w:p>
     <w:p>
       <w:pPr>
-        <w:pStyle w:val="Titre2"/>
+        <w:pStyle w:val="Heading2"/>
         <w:rPr>
           <w:lang w:val="fr-FR"/>
         </w:rPr>
@@ -10165,7 +10170,7 @@
     </w:p>
     <w:p>
       <w:pPr>
-        <w:pStyle w:val="Titre1"/>
+        <w:pStyle w:val="Heading1"/>
         <w:rPr>
           <w:lang w:val="fr-FR"/>
         </w:rPr>
@@ -10183,7 +10188,7 @@
     </w:p>
     <w:p>
       <w:pPr>
-        <w:pStyle w:val="Titre2"/>
+        <w:pStyle w:val="Heading2"/>
         <w:rPr>
           <w:lang w:val="fr-FR"/>
         </w:rPr>
@@ -10933,7 +10938,7 @@
     </w:p>
     <w:tbl>
       <w:tblPr>
-        <w:tblStyle w:val="Grilledutableau"/>
+        <w:tblStyle w:val="TableGrid"/>
         <w:tblW w:w="0" w:type="auto"/>
         <w:shd w:val="clear" w:color="auto" w:fill="000000" w:themeFill="text1"/>
         <w:tblLook w:val="04A0" w:firstRow="1" w:lastRow="0" w:firstColumn="1" w:lastColumn="0" w:noHBand="0" w:noVBand="1"/>
@@ -13632,7 +13637,7 @@
     </w:p>
     <w:tbl>
       <w:tblPr>
-        <w:tblStyle w:val="Grilledutableau"/>
+        <w:tblStyle w:val="TableGrid"/>
         <w:tblW w:w="0" w:type="auto"/>
         <w:shd w:val="clear" w:color="auto" w:fill="000000" w:themeFill="text1"/>
         <w:tblLook w:val="04A0" w:firstRow="1" w:lastRow="0" w:firstColumn="1" w:lastColumn="0" w:noHBand="0" w:noVBand="1"/>
@@ -14658,7 +14663,7 @@
     </w:p>
     <w:tbl>
       <w:tblPr>
-        <w:tblStyle w:val="Grilledutableau"/>
+        <w:tblStyle w:val="TableGrid"/>
         <w:tblW w:w="0" w:type="auto"/>
         <w:shd w:val="clear" w:color="auto" w:fill="000000" w:themeFill="text1"/>
         <w:tblLook w:val="04A0" w:firstRow="1" w:lastRow="0" w:firstColumn="1" w:lastColumn="0" w:noHBand="0" w:noVBand="1"/>
@@ -14852,7 +14857,7 @@
     </w:p>
     <w:tbl>
       <w:tblPr>
-        <w:tblStyle w:val="Grilledutableau"/>
+        <w:tblStyle w:val="TableGrid"/>
         <w:tblW w:w="0" w:type="auto"/>
         <w:shd w:val="clear" w:color="auto" w:fill="000000" w:themeFill="text1"/>
         <w:tblLook w:val="04A0" w:firstRow="1" w:lastRow="0" w:firstColumn="1" w:lastColumn="0" w:noHBand="0" w:noVBand="1"/>
@@ -15152,7 +15157,7 @@
     </w:p>
     <w:tbl>
       <w:tblPr>
-        <w:tblStyle w:val="Grilledutableau"/>
+        <w:tblStyle w:val="TableGrid"/>
         <w:tblW w:w="0" w:type="auto"/>
         <w:shd w:val="clear" w:color="auto" w:fill="000000" w:themeFill="text1"/>
         <w:tblLook w:val="04A0" w:firstRow="1" w:lastRow="0" w:firstColumn="1" w:lastColumn="0" w:noHBand="0" w:noVBand="1"/>
@@ -15593,7 +15598,7 @@
     </w:p>
     <w:p>
       <w:pPr>
-        <w:pStyle w:val="Titre2"/>
+        <w:pStyle w:val="Heading2"/>
         <w:rPr>
           <w:lang w:val="fr-FR"/>
         </w:rPr>
@@ -16743,7 +16748,7 @@
     </w:p>
     <w:p>
       <w:pPr>
-        <w:pStyle w:val="Titre2"/>
+        <w:pStyle w:val="Heading2"/>
       </w:pPr>
       <w:bookmarkStart w:id="13" w:name="_Toc388455880"/>
       <w:r>
@@ -16777,7 +16782,7 @@
     </w:p>
     <w:tbl>
       <w:tblPr>
-        <w:tblStyle w:val="Grilledutableau"/>
+        <w:tblStyle w:val="TableGrid"/>
         <w:tblW w:w="0" w:type="auto"/>
         <w:shd w:val="clear" w:color="auto" w:fill="000000" w:themeFill="text1"/>
         <w:tblLook w:val="04A0" w:firstRow="1" w:lastRow="0" w:firstColumn="1" w:lastColumn="0" w:noHBand="0" w:noVBand="1"/>
@@ -17846,7 +17851,7 @@
     </w:p>
     <w:p>
       <w:pPr>
-        <w:pStyle w:val="Titre2"/>
+        <w:pStyle w:val="Heading2"/>
         <w:rPr>
           <w:lang w:val="fr-FR"/>
         </w:rPr>
@@ -18468,6 +18473,7 @@
           <w:color w:val="4F4E4E"/>
           <w:sz w:val="21"/>
           <w:szCs w:val="21"/>
+          <w:lang w:val="fr-FR"/>
         </w:rPr>
       </w:pPr>
       <w:r>
@@ -18476,8 +18482,9 @@
           <w:color w:val="4F4E4E"/>
           <w:sz w:val="21"/>
           <w:szCs w:val="21"/>
-        </w:rPr>
-        <w:t>Sous Linux : /</w:t>
+          <w:lang w:val="fr-FR"/>
+        </w:rPr>
+        <w:t xml:space="preserve">Sous Linux : /&gt;php </w:t>
       </w:r>
       <w:r>
         <w:rPr>
@@ -18485,8 +18492,9 @@
           <w:color w:val="4F4E4E"/>
           <w:sz w:val="21"/>
           <w:szCs w:val="21"/>
-        </w:rPr>
-        <w:t>bundles</w:t>
+          <w:lang w:val="fr-FR"/>
+        </w:rPr>
+        <w:t xml:space="preserve">bin/console </w:t>
       </w:r>
       <w:r>
         <w:rPr>
@@ -18494,8 +18502,9 @@
           <w:color w:val="4F4E4E"/>
           <w:sz w:val="21"/>
           <w:szCs w:val="21"/>
-        </w:rPr>
-        <w:t>/&gt;php launch.php scaffolding –p Demo</w:t>
+          <w:lang w:val="fr-FR"/>
+        </w:rPr>
+        <w:t>scaffolding</w:t>
       </w:r>
       <w:r>
         <w:rPr>
@@ -18503,6 +18512,27 @@
           <w:color w:val="4F4E4E"/>
           <w:sz w:val="21"/>
           <w:szCs w:val="21"/>
+          <w:lang w:val="fr-FR"/>
+        </w:rPr>
+        <w:t>:run</w:t>
+      </w:r>
+      <w:r>
+        <w:rPr>
+          <w:rFonts w:ascii="inherit" w:hAnsi="inherit"/>
+          <w:color w:val="4F4E4E"/>
+          <w:sz w:val="21"/>
+          <w:szCs w:val="21"/>
+          <w:lang w:val="fr-FR"/>
+        </w:rPr>
+        <w:t xml:space="preserve"> –p Demo</w:t>
+      </w:r>
+      <w:r>
+        <w:rPr>
+          <w:rFonts w:ascii="inherit" w:hAnsi="inherit"/>
+          <w:color w:val="4F4E4E"/>
+          <w:sz w:val="21"/>
+          <w:szCs w:val="21"/>
+          <w:lang w:val="fr-FR"/>
         </w:rPr>
         <w:t xml:space="preserve"> -c</w:t>
       </w:r>
@@ -18521,7 +18551,7 @@
           <w:sz w:val="24"/>
           <w:szCs w:val="24"/>
         </w:rPr>
-        <w:t>Sous Windows : C:\Users\judicael.paquet&gt;C:\xampp\php\php.exe -f "E:\venus\</w:t>
+        <w:t>Sous Windows : C:\Users\judicae</w:t>
       </w:r>
       <w:r>
         <w:rPr>
@@ -18529,7 +18559,7 @@
           <w:sz w:val="24"/>
           <w:szCs w:val="24"/>
         </w:rPr>
-        <w:t>bundles</w:t>
+        <w:t>l.paquet&gt;</w:t>
       </w:r>
       <w:r>
         <w:rPr>
@@ -18537,7 +18567,7 @@
           <w:sz w:val="24"/>
           <w:szCs w:val="24"/>
         </w:rPr>
-        <w:t xml:space="preserve">\launch.php" </w:t>
+        <w:t>php</w:t>
       </w:r>
       <w:r>
         <w:rPr>
@@ -18545,7 +18575,16 @@
           <w:sz w:val="24"/>
           <w:szCs w:val="24"/>
         </w:rPr>
-        <w:t>--</w:t>
+        <w:t xml:space="preserve"> </w:t>
+      </w:r>
+      <w:r>
+        <w:rPr>
+          <w:rFonts w:ascii="inherit" w:hAnsi="inherit"/>
+          <w:color w:val="4F4E4E"/>
+          <w:sz w:val="21"/>
+          <w:szCs w:val="21"/>
+        </w:rPr>
+        <w:t>bin/console</w:t>
       </w:r>
       <w:r>
         <w:rPr>
@@ -18704,7 +18743,7 @@
     </w:p>
     <w:p>
       <w:pPr>
-        <w:pStyle w:val="Titre2"/>
+        <w:pStyle w:val="Heading2"/>
         <w:rPr>
           <w:lang w:val="fr-FR"/>
         </w:rPr>
@@ -19145,7 +19184,7 @@
     </w:p>
     <w:tbl>
       <w:tblPr>
-        <w:tblStyle w:val="Grilledutableau"/>
+        <w:tblStyle w:val="TableGrid"/>
         <w:tblW w:w="0" w:type="auto"/>
         <w:shd w:val="clear" w:color="auto" w:fill="000000" w:themeFill="text1"/>
         <w:tblLook w:val="04A0" w:firstRow="1" w:lastRow="0" w:firstColumn="1" w:lastColumn="0" w:noHBand="0" w:noVBand="1"/>
@@ -19175,7 +19214,6 @@
                 <w:color w:val="F6F3E8"/>
                 <w:lang w:val="fr-FR"/>
               </w:rPr>
-              <w:lastRenderedPageBreak/>
               <w:tab/>
             </w:r>
             <w:r>
@@ -19223,6 +19261,7 @@
                 <w:rFonts w:ascii="Consolas" w:hAnsi="Consolas" w:cs="Consolas"/>
                 <w:color w:val="F6F3E8"/>
               </w:rPr>
+              <w:lastRenderedPageBreak/>
               <w:tab/>
             </w:r>
             <w:r>
@@ -19361,12 +19400,13 @@
           <w:szCs w:val="24"/>
           <w:lang w:val="fr-FR"/>
         </w:rPr>
+        <w:lastRenderedPageBreak/>
         <w:t>Dans le contrôleur, on assigne une variable au template (assign() ) avant delancer le template (display() ). La variable $Exemple sera donc utilisable dans le template appelé.</w:t>
       </w:r>
     </w:p>
     <w:p>
       <w:pPr>
-        <w:pStyle w:val="Titre1"/>
+        <w:pStyle w:val="Heading1"/>
         <w:rPr>
           <w:lang w:val="fr-FR"/>
         </w:rPr>
@@ -19384,7 +19424,7 @@
     </w:p>
     <w:p>
       <w:pPr>
-        <w:pStyle w:val="Titre2"/>
+        <w:pStyle w:val="Heading2"/>
         <w:rPr>
           <w:lang w:val="fr-FR"/>
         </w:rPr>
@@ -19474,7 +19514,7 @@
     </w:p>
     <w:tbl>
       <w:tblPr>
-        <w:tblStyle w:val="Grilledutableau"/>
+        <w:tblStyle w:val="TableGrid"/>
         <w:tblW w:w="0" w:type="auto"/>
         <w:shd w:val="clear" w:color="auto" w:fill="000000" w:themeFill="text1"/>
         <w:tblLook w:val="04A0" w:firstRow="1" w:lastRow="0" w:firstColumn="1" w:lastColumn="0" w:noHBand="0" w:noVBand="1"/>
@@ -20366,7 +20406,7 @@
     </w:p>
     <w:p>
       <w:pPr>
-        <w:pStyle w:val="Titre2"/>
+        <w:pStyle w:val="Heading2"/>
         <w:rPr>
           <w:lang w:val="fr-FR"/>
         </w:rPr>
@@ -20479,7 +20519,6 @@
           <w:szCs w:val="24"/>
           <w:lang w:val="fr-FR"/>
         </w:rPr>
-        <w:lastRenderedPageBreak/>
         <w:t>{* et *} =&gt; entourent des commentaires. Ceci ne s’affichera pas sur le site, c’est uniquement pour mettre des repères pour les développeurs/intégrateurs au sein du code source.</w:t>
       </w:r>
     </w:p>
@@ -20502,6 +20541,7 @@
           <w:highlight w:val="darkGray"/>
           <w:lang w:val="fr-FR" w:eastAsia="ja-JP"/>
         </w:rPr>
+        <w:lastRenderedPageBreak/>
         <w:t>{literal}</w:t>
       </w:r>
       <w:r>
@@ -20846,7 +20886,7 @@
     </w:p>
     <w:p>
       <w:pPr>
-        <w:pStyle w:val="Titre2"/>
+        <w:pStyle w:val="Heading2"/>
         <w:rPr>
           <w:lang w:val="fr-FR"/>
         </w:rPr>
@@ -21184,7 +21224,6 @@
           <w:kern w:val="0"/>
           <w:lang w:val="fr-FR" w:eastAsia="ja-JP"/>
         </w:rPr>
-        <w:lastRenderedPageBreak/>
         <w:t>{$test|</w:t>
       </w:r>
       <w:r>
@@ -21376,6 +21415,7 @@
           <w:kern w:val="0"/>
           <w:lang w:val="fr-FR" w:eastAsia="ja-JP"/>
         </w:rPr>
+        <w:lastRenderedPageBreak/>
         <w:t xml:space="preserve">permet de </w:t>
       </w:r>
       <w:r>
@@ -23233,7 +23273,6 @@
           <w:kern w:val="0"/>
           <w:lang w:val="fr-FR" w:eastAsia="ja-JP"/>
         </w:rPr>
-        <w:lastRenderedPageBreak/>
         <w:t>{$test|strip:'&amp;nbsp;'}</w:t>
       </w:r>
     </w:p>
@@ -23362,6 +23401,7 @@
           <w:kern w:val="0"/>
           <w:lang w:val="fr-FR" w:eastAsia="ja-JP"/>
         </w:rPr>
+        <w:lastRenderedPageBreak/>
         <w:t>Remplace to</w:t>
       </w:r>
       <w:r>
@@ -24617,7 +24657,7 @@
     </w:p>
     <w:p>
       <w:pPr>
-        <w:pStyle w:val="Titre2"/>
+        <w:pStyle w:val="Heading2"/>
         <w:rPr>
           <w:lang w:val="fr-FR"/>
         </w:rPr>
@@ -24691,7 +24731,7 @@
     </w:p>
     <w:tbl>
       <w:tblPr>
-        <w:tblStyle w:val="Grilledutableau"/>
+        <w:tblStyle w:val="TableGrid"/>
         <w:tblW w:w="0" w:type="auto"/>
         <w:shd w:val="clear" w:color="auto" w:fill="000000" w:themeFill="text1"/>
         <w:tblLook w:val="04A0" w:firstRow="1" w:lastRow="0" w:firstColumn="1" w:lastColumn="0" w:noHBand="0" w:noVBand="1"/>
@@ -24824,14 +24864,13 @@
           <w:szCs w:val="24"/>
           <w:lang w:val="fr-FR"/>
         </w:rPr>
-        <w:lastRenderedPageBreak/>
         <w:br/>
         <w:t>Si vous assignez un tableau avec un index alphanumérique, vous pourrez afficher le contenu du tableau.</w:t>
       </w:r>
     </w:p>
     <w:tbl>
       <w:tblPr>
-        <w:tblStyle w:val="Grilledutableau"/>
+        <w:tblStyle w:val="TableGrid"/>
         <w:tblW w:w="0" w:type="auto"/>
         <w:shd w:val="clear" w:color="auto" w:fill="000000" w:themeFill="text1"/>
         <w:tblLook w:val="04A0" w:firstRow="1" w:lastRow="0" w:firstColumn="1" w:lastColumn="0" w:noHBand="0" w:noVBand="1"/>
@@ -24868,6 +24907,7 @@
                 <w:sz w:val="16"/>
                 <w:szCs w:val="16"/>
               </w:rPr>
+              <w:lastRenderedPageBreak/>
               <w:t>$this-&gt;view</w:t>
             </w:r>
             <w:r>
@@ -25006,7 +25046,7 @@
     </w:p>
     <w:tbl>
       <w:tblPr>
-        <w:tblStyle w:val="Grilledutableau"/>
+        <w:tblStyle w:val="TableGrid"/>
         <w:tblW w:w="0" w:type="auto"/>
         <w:shd w:val="clear" w:color="auto" w:fill="000000" w:themeFill="text1"/>
         <w:tblLook w:val="04A0" w:firstRow="1" w:lastRow="0" w:firstColumn="1" w:lastColumn="0" w:noHBand="0" w:noVBand="1"/>
@@ -25201,7 +25241,7 @@
     </w:p>
     <w:tbl>
       <w:tblPr>
-        <w:tblStyle w:val="Grilledutableau"/>
+        <w:tblStyle w:val="TableGrid"/>
         <w:tblW w:w="0" w:type="auto"/>
         <w:shd w:val="clear" w:color="auto" w:fill="000000" w:themeFill="text1"/>
         <w:tblLook w:val="04A0" w:firstRow="1" w:lastRow="0" w:firstColumn="1" w:lastColumn="0" w:noHBand="0" w:noVBand="1"/>
@@ -25463,7 +25503,7 @@
     </w:p>
     <w:tbl>
       <w:tblPr>
-        <w:tblStyle w:val="Grilledutableau"/>
+        <w:tblStyle w:val="TableGrid"/>
         <w:tblW w:w="0" w:type="auto"/>
         <w:shd w:val="clear" w:color="auto" w:fill="000000" w:themeFill="text1"/>
         <w:tblLook w:val="04A0" w:firstRow="1" w:lastRow="0" w:firstColumn="1" w:lastColumn="0" w:noHBand="0" w:noVBand="1"/>
@@ -25774,7 +25814,7 @@
     </w:p>
     <w:p>
       <w:pPr>
-        <w:pStyle w:val="Titre2"/>
+        <w:pStyle w:val="Heading2"/>
         <w:rPr>
           <w:lang w:val="fr-FR"/>
         </w:rPr>
@@ -25820,7 +25860,7 @@
     </w:p>
     <w:tbl>
       <w:tblPr>
-        <w:tblStyle w:val="Grilledutableau"/>
+        <w:tblStyle w:val="TableGrid"/>
         <w:tblW w:w="0" w:type="auto"/>
         <w:shd w:val="clear" w:color="auto" w:fill="000000" w:themeFill="text1"/>
         <w:tblLook w:val="04A0" w:firstRow="1" w:lastRow="0" w:firstColumn="1" w:lastColumn="0" w:noHBand="0" w:noVBand="1"/>
@@ -25967,7 +26007,6 @@
           <w:szCs w:val="24"/>
           <w:lang w:val="fr-FR"/>
         </w:rPr>
-        <w:lastRenderedPageBreak/>
         <w:t>Pour faire des foreach afin de parcourir des éléments, il faudra les écrire de ce façon :</w:t>
       </w:r>
       <w:r>
@@ -25981,7 +26020,7 @@
     </w:p>
     <w:tbl>
       <w:tblPr>
-        <w:tblStyle w:val="Grilledutableau"/>
+        <w:tblStyle w:val="TableGrid"/>
         <w:tblW w:w="0" w:type="auto"/>
         <w:shd w:val="clear" w:color="auto" w:fill="000000" w:themeFill="text1"/>
         <w:tblLook w:val="04A0" w:firstRow="1" w:lastRow="0" w:firstColumn="1" w:lastColumn="0" w:noHBand="0" w:noVBand="1"/>
@@ -26045,6 +26084,15 @@
                 <w:szCs w:val="16"/>
               </w:rPr>
               <w:br/>
+            </w:r>
+            <w:r>
+              <w:rPr>
+                <w:rFonts w:ascii="Courier New" w:hAnsi="Courier New" w:cs="Courier New"/>
+                <w:color w:val="FFFFFF" w:themeColor="background1"/>
+                <w:sz w:val="16"/>
+                <w:szCs w:val="16"/>
+              </w:rPr>
+              <w:lastRenderedPageBreak/>
               <w:t>{</w:t>
             </w:r>
             <w:r>
@@ -26133,6 +26181,7 @@
           <w:szCs w:val="24"/>
           <w:lang w:val="fr-FR"/>
         </w:rPr>
+        <w:lastRenderedPageBreak/>
         <w:br/>
       </w:r>
       <w:r>
@@ -26190,7 +26239,7 @@
     </w:p>
     <w:tbl>
       <w:tblPr>
-        <w:tblStyle w:val="Grilledutableau"/>
+        <w:tblStyle w:val="TableGrid"/>
         <w:tblW w:w="0" w:type="auto"/>
         <w:shd w:val="clear" w:color="auto" w:fill="000000" w:themeFill="text1"/>
         <w:tblLook w:val="04A0" w:firstRow="1" w:lastRow="0" w:firstColumn="1" w:lastColumn="0" w:noHBand="0" w:noVBand="1"/>
@@ -26370,7 +26419,7 @@
     </w:tbl>
     <w:p>
       <w:pPr>
-        <w:pStyle w:val="Titre2"/>
+        <w:pStyle w:val="Heading2"/>
         <w:rPr>
           <w:lang w:val="fr-FR"/>
         </w:rPr>
@@ -26560,7 +26609,7 @@
     </w:p>
     <w:p>
       <w:pPr>
-        <w:pStyle w:val="Titre2"/>
+        <w:pStyle w:val="Heading2"/>
         <w:rPr>
           <w:lang w:val="fr-FR"/>
         </w:rPr>
@@ -26719,7 +26768,7 @@
     </w:p>
     <w:tbl>
       <w:tblPr>
-        <w:tblStyle w:val="Grilledutableau"/>
+        <w:tblStyle w:val="TableGrid"/>
         <w:tblW w:w="0" w:type="auto"/>
         <w:shd w:val="clear" w:color="auto" w:fill="000000" w:themeFill="text1"/>
         <w:tblLook w:val="04A0" w:firstRow="1" w:lastRow="0" w:firstColumn="1" w:lastColumn="0" w:noHBand="0" w:noVBand="1"/>
@@ -26963,7 +27012,6 @@
                 <w:szCs w:val="16"/>
                 <w:lang w:eastAsia="ja-JP"/>
               </w:rPr>
-              <w:lastRenderedPageBreak/>
               <w:tab/>
               <w:t xml:space="preserve"> */</w:t>
             </w:r>
@@ -27294,6 +27342,7 @@
                 <w:szCs w:val="16"/>
                 <w:lang w:eastAsia="ja-JP"/>
               </w:rPr>
+              <w:lastRenderedPageBreak/>
               <w:tab/>
             </w:r>
             <w:r>
@@ -29090,7 +29139,7 @@
     </w:p>
     <w:tbl>
       <w:tblPr>
-        <w:tblStyle w:val="Grilledutableau"/>
+        <w:tblStyle w:val="TableGrid"/>
         <w:tblW w:w="0" w:type="auto"/>
         <w:tblBorders>
           <w:top w:val="single" w:sz="4" w:space="0" w:color="FFFFFF" w:themeColor="background1"/>
@@ -29406,18 +29455,7 @@
                 <w:szCs w:val="16"/>
                 <w:lang w:val="fr-FR"/>
               </w:rPr>
-              <w:t xml:space="preserve">Permet de définir le order by sachant qu’on donne un tableau ce qui permet d’indiquer </w:t>
-            </w:r>
-            <w:r>
-              <w:rPr>
-                <w:rFonts w:ascii="Courier New" w:hAnsi="Courier New" w:cs="Courier New"/>
-                <w:color w:val="FFFFFF" w:themeColor="background1"/>
-                <w:sz w:val="16"/>
-                <w:szCs w:val="16"/>
-                <w:lang w:val="fr-FR"/>
-              </w:rPr>
-              <w:lastRenderedPageBreak/>
-              <w:t>plusieurs ordres comme en SQL</w:t>
+              <w:t>Permet de définir le order by sachant qu’on donne un tableau ce qui permet d’indiquer plusieurs ordres comme en SQL</w:t>
             </w:r>
           </w:p>
         </w:tc>
@@ -29446,7 +29484,6 @@
                 <w:sz w:val="16"/>
                 <w:szCs w:val="16"/>
               </w:rPr>
-              <w:lastRenderedPageBreak/>
               <w:t>$this-&gt;orm-&gt;limit($iLimit, $iOffset)</w:t>
             </w:r>
           </w:p>
@@ -29486,7 +29523,18 @@
                 <w:szCs w:val="16"/>
                 <w:lang w:val="fr-FR"/>
               </w:rPr>
-              <w:t>iquer une limitation et le numéro du premier élément à retourner. Le $iOffset n’est pas obligatoire.</w:t>
+              <w:t xml:space="preserve">iquer une limitation et le numéro du premier élément à retourner. Le $iOffset </w:t>
+            </w:r>
+            <w:r>
+              <w:rPr>
+                <w:rFonts w:ascii="Courier New" w:hAnsi="Courier New" w:cs="Courier New"/>
+                <w:color w:val="FFFFFF" w:themeColor="background1"/>
+                <w:sz w:val="16"/>
+                <w:szCs w:val="16"/>
+                <w:lang w:val="fr-FR"/>
+              </w:rPr>
+              <w:lastRenderedPageBreak/>
+              <w:t>n’est pas obligatoire.</w:t>
             </w:r>
           </w:p>
         </w:tc>
@@ -29517,6 +29565,7 @@
                 <w:szCs w:val="16"/>
                 <w:lang w:val="fr-FR"/>
               </w:rPr>
+              <w:lastRenderedPageBreak/>
               <w:t>$aResult = $this-&gt;orm-&gt;load();</w:t>
             </w:r>
           </w:p>
@@ -29662,7 +29711,7 @@
     </w:p>
     <w:p>
       <w:pPr>
-        <w:pStyle w:val="Titre2"/>
+        <w:pStyle w:val="Heading2"/>
         <w:rPr>
           <w:lang w:val="fr-FR"/>
         </w:rPr>
@@ -29830,7 +29879,7 @@
     </w:p>
     <w:p>
       <w:pPr>
-        <w:pStyle w:val="Titre2"/>
+        <w:pStyle w:val="Heading2"/>
         <w:rPr>
           <w:lang w:val="fr-FR"/>
         </w:rPr>
@@ -30325,7 +30374,6 @@
           <w:u w:val="single"/>
           <w:lang w:val="fr-FR"/>
         </w:rPr>
-        <w:lastRenderedPageBreak/>
         <w:t>A/ Ajouter un label</w:t>
       </w:r>
     </w:p>
@@ -30346,6 +30394,7 @@
           <w:sz w:val="20"/>
           <w:lang w:val="fr-FR"/>
         </w:rPr>
+        <w:lastRenderedPageBreak/>
         <w:t>Dans un formulaire, vous pouvez afficher un label personnalisé (et non le name du form) :</w:t>
       </w:r>
     </w:p>
@@ -32575,7 +32624,6 @@
           <w:kern w:val="0"/>
           <w:lang w:eastAsia="ja-JP"/>
         </w:rPr>
-        <w:lastRenderedPageBreak/>
         <w:tab/>
       </w:r>
       <w:r>
@@ -32609,7 +32657,7 @@
     </w:p>
     <w:p>
       <w:pPr>
-        <w:pStyle w:val="Titre2"/>
+        <w:pStyle w:val="Heading2"/>
         <w:rPr>
           <w:lang w:val="fr-FR"/>
         </w:rPr>
@@ -32621,6 +32669,7 @@
           <w:szCs w:val="24"/>
           <w:lang w:val="fr-FR"/>
         </w:rPr>
+        <w:lastRenderedPageBreak/>
         <w:t>Le conteneur retourné par GetForm()</w:t>
       </w:r>
     </w:p>
@@ -33503,7 +33552,7 @@
     </w:p>
     <w:p>
       <w:pPr>
-        <w:pStyle w:val="Titre2"/>
+        <w:pStyle w:val="Heading2"/>
         <w:rPr>
           <w:lang w:val="fr-FR"/>
         </w:rPr>
@@ -33945,7 +33994,6 @@
           <w:kern w:val="0"/>
           <w:lang w:eastAsia="ja-JP"/>
         </w:rPr>
-        <w:lastRenderedPageBreak/>
         <w:tab/>
       </w:r>
       <w:r>
@@ -34065,6 +34113,7 @@
           <w:kern w:val="0"/>
           <w:lang w:eastAsia="ja-JP"/>
         </w:rPr>
+        <w:lastRenderedPageBreak/>
         <w:t>$</w:t>
       </w:r>
       <w:r>
@@ -34735,7 +34784,7 @@
     </w:p>
     <w:p>
       <w:pPr>
-        <w:pStyle w:val="Titre2"/>
+        <w:pStyle w:val="Heading2"/>
         <w:rPr>
           <w:lang w:val="fr-FR"/>
         </w:rPr>
@@ -35230,9 +35279,18 @@
           <w:rFonts w:ascii="Consolas" w:eastAsiaTheme="minorEastAsia" w:hAnsi="Consolas" w:cs="Consolas"/>
           <w:color w:val="000000"/>
           <w:kern w:val="0"/>
+          <w:lang w:eastAsia="ja-JP"/>
+        </w:rPr>
+        <w:t xml:space="preserve"> </w:t>
+      </w:r>
+      <w:r>
+        <w:rPr>
+          <w:rFonts w:ascii="Consolas" w:eastAsiaTheme="minorEastAsia" w:hAnsi="Consolas" w:cs="Consolas"/>
+          <w:color w:val="000000"/>
+          <w:kern w:val="0"/>
           <w:lang w:val="fr-FR" w:eastAsia="ja-JP"/>
         </w:rPr>
-        <w:t xml:space="preserve"> -&gt;addConstraint(</w:t>
+        <w:t>-&gt;addConstraint(</w:t>
       </w:r>
       <w:r>
         <w:rPr>
@@ -35261,8 +35319,6 @@
         </w:rPr>
         <w:t xml:space="preserve">new </w:t>
       </w:r>
-      <w:bookmarkStart w:id="24" w:name="_GoBack"/>
-      <w:bookmarkEnd w:id="24"/>
       <w:r>
         <w:rPr>
           <w:rFonts w:ascii="Consolas" w:eastAsiaTheme="minorEastAsia" w:hAnsi="Consolas" w:cs="Consolas"/>
@@ -35360,7 +35416,7 @@
     </w:p>
     <w:p>
       <w:pPr>
-        <w:pStyle w:val="Titre2"/>
+        <w:pStyle w:val="Heading2"/>
         <w:rPr>
           <w:lang w:val="fr-FR"/>
         </w:rPr>
@@ -35453,7 +35509,7 @@
     </w:p>
     <w:p>
       <w:pPr>
-        <w:pStyle w:val="Titre2"/>
+        <w:pStyle w:val="Heading2"/>
         <w:rPr>
           <w:lang w:val="fr-FR"/>
         </w:rPr>
@@ -35504,7 +35560,6 @@
           <w:szCs w:val="24"/>
           <w:lang w:val="fr-FR"/>
         </w:rPr>
-        <w:lastRenderedPageBreak/>
         <w:t>Pour utiliser un cache, il suffit d’utiliser cette classe :</w:t>
       </w:r>
     </w:p>
@@ -35525,6 +35580,7 @@
           <w:szCs w:val="24"/>
           <w:lang w:val="fr-FR"/>
         </w:rPr>
+        <w:lastRenderedPageBreak/>
         <w:t>$oCache = new \Venus\lib\Cache;</w:t>
       </w:r>
       <w:r>
@@ -35591,7 +35647,7 @@
     </w:p>
     <w:p>
       <w:pPr>
-        <w:pStyle w:val="Titre2"/>
+        <w:pStyle w:val="Heading2"/>
         <w:rPr>
           <w:lang w:val="fr-FR"/>
         </w:rPr>
@@ -35715,7 +35771,7 @@
     </w:p>
     <w:p>
       <w:pPr>
-        <w:pStyle w:val="Titre2"/>
+        <w:pStyle w:val="Heading2"/>
         <w:rPr>
           <w:lang w:val="fr-FR"/>
         </w:rPr>
@@ -35976,7 +36032,7 @@
     </w:p>
     <w:p>
       <w:pPr>
-        <w:pStyle w:val="Titre2"/>
+        <w:pStyle w:val="Heading2"/>
         <w:rPr>
           <w:lang w:val="fr-FR"/>
         </w:rPr>
@@ -36045,7 +36101,7 @@
     </w:p>
     <w:p>
       <w:pPr>
-        <w:pStyle w:val="Titre2"/>
+        <w:pStyle w:val="Heading2"/>
         <w:rPr>
           <w:sz w:val="24"/>
           <w:szCs w:val="24"/>
@@ -36106,6 +36162,7 @@
           <w:szCs w:val="24"/>
           <w:lang w:val="fr-FR"/>
         </w:rPr>
+        <w:lastRenderedPageBreak/>
         <w:t>Le premier Autoload est la fonction classique qui intègre l’ensemble du framework Venus2.</w:t>
       </w:r>
     </w:p>
@@ -36183,7 +36240,7 @@
     </w:p>
     <w:tbl>
       <w:tblPr>
-        <w:tblStyle w:val="Grilledutableau"/>
+        <w:tblStyle w:val="TableGrid"/>
         <w:tblW w:w="0" w:type="auto"/>
         <w:shd w:val="clear" w:color="auto" w:fill="000000" w:themeFill="text1"/>
         <w:tblLook w:val="04A0" w:firstRow="1" w:lastRow="0" w:firstColumn="1" w:lastColumn="0" w:noHBand="0" w:noVBand="1"/>
@@ -36468,7 +36525,7 @@
     </w:p>
     <w:p>
       <w:pPr>
-        <w:pStyle w:val="Titre2"/>
+        <w:pStyle w:val="Heading2"/>
         <w:rPr>
           <w:lang w:val="fr-FR"/>
         </w:rPr>
@@ -36640,7 +36697,7 @@
     </w:p>
     <w:p>
       <w:pPr>
-        <w:pStyle w:val="Titre2"/>
+        <w:pStyle w:val="Heading2"/>
         <w:rPr>
           <w:lang w:val="fr-FR"/>
         </w:rPr>
@@ -36756,7 +36813,7 @@
     </w:p>
     <w:p>
       <w:pPr>
-        <w:pStyle w:val="Titre2"/>
+        <w:pStyle w:val="Heading2"/>
         <w:rPr>
           <w:lang w:val="fr-FR"/>
         </w:rPr>
@@ -36912,7 +36969,7 @@
     </w:p>
     <w:tbl>
       <w:tblPr>
-        <w:tblStyle w:val="Grilledutableau"/>
+        <w:tblStyle w:val="TableGrid"/>
         <w:tblW w:w="0" w:type="auto"/>
         <w:shd w:val="clear" w:color="auto" w:fill="000000" w:themeFill="text1"/>
         <w:tblLook w:val="04A0" w:firstRow="1" w:lastRow="0" w:firstColumn="1" w:lastColumn="0" w:noHBand="0" w:noVBand="1"/>
@@ -37120,7 +37177,7 @@
     </w:p>
     <w:tbl>
       <w:tblPr>
-        <w:tblStyle w:val="Grilledutableau"/>
+        <w:tblStyle w:val="TableGrid"/>
         <w:tblW w:w="0" w:type="auto"/>
         <w:shd w:val="clear" w:color="auto" w:fill="000000" w:themeFill="text1"/>
         <w:tblLook w:val="04A0" w:firstRow="1" w:lastRow="0" w:firstColumn="1" w:lastColumn="0" w:noHBand="0" w:noVBand="1"/>
@@ -37228,7 +37285,7 @@
     </w:tbl>
     <w:p>
       <w:pPr>
-        <w:pStyle w:val="Titre2"/>
+        <w:pStyle w:val="Heading2"/>
         <w:rPr>
           <w:lang w:val="fr-FR"/>
         </w:rPr>
@@ -37240,6 +37297,7 @@
           <w:szCs w:val="24"/>
           <w:lang w:val="fr-FR"/>
         </w:rPr>
+        <w:lastRenderedPageBreak/>
         <w:t>Service d’injection</w:t>
       </w:r>
     </w:p>
@@ -37348,7 +37406,7 @@
     </w:p>
     <w:tbl>
       <w:tblPr>
-        <w:tblStyle w:val="Grilledutableau"/>
+        <w:tblStyle w:val="TableGrid"/>
         <w:tblW w:w="0" w:type="auto"/>
         <w:shd w:val="clear" w:color="auto" w:fill="000000" w:themeFill="text1"/>
         <w:tblLook w:val="04A0" w:firstRow="1" w:lastRow="0" w:firstColumn="1" w:lastColumn="0" w:noHBand="0" w:noVBand="1"/>
@@ -37781,7 +37839,7 @@
     </w:p>
     <w:tbl>
       <w:tblPr>
-        <w:tblStyle w:val="Grilledutableau"/>
+        <w:tblStyle w:val="TableGrid"/>
         <w:tblW w:w="0" w:type="auto"/>
         <w:shd w:val="clear" w:color="auto" w:fill="000000" w:themeFill="text1"/>
         <w:tblLook w:val="04A0" w:firstRow="1" w:lastRow="0" w:firstColumn="1" w:lastColumn="0" w:noHBand="0" w:noVBand="1"/>
@@ -37979,7 +38037,7 @@
           </w:p>
           <w:p>
             <w:pPr>
-              <w:pStyle w:val="PrformatHTML"/>
+              <w:pStyle w:val="HTMLPreformatted"/>
               <w:spacing w:line="285" w:lineRule="atLeast"/>
               <w:rPr>
                 <w:rFonts w:ascii="Consolas" w:hAnsi="Consolas" w:cs="Consolas"/>
@@ -38162,7 +38220,7 @@
     </w:tbl>
     <w:p>
       <w:pPr>
-        <w:pStyle w:val="Titre2"/>
+        <w:pStyle w:val="Heading2"/>
         <w:rPr>
           <w:lang w:val="fr-FR"/>
         </w:rPr>
@@ -38262,7 +38320,7 @@
     </w:p>
     <w:tbl>
       <w:tblPr>
-        <w:tblStyle w:val="Grilledutableau"/>
+        <w:tblStyle w:val="TableGrid"/>
         <w:tblW w:w="0" w:type="auto"/>
         <w:shd w:val="clear" w:color="auto" w:fill="000000" w:themeFill="text1"/>
         <w:tblLook w:val="04A0" w:firstRow="1" w:lastRow="0" w:firstColumn="1" w:lastColumn="0" w:noHBand="0" w:noVBand="1"/>
@@ -38915,7 +38973,7 @@
     </w:p>
     <w:tbl>
       <w:tblPr>
-        <w:tblStyle w:val="Grilledutableau"/>
+        <w:tblStyle w:val="TableGrid"/>
         <w:tblW w:w="0" w:type="auto"/>
         <w:shd w:val="clear" w:color="auto" w:fill="000000" w:themeFill="text1"/>
         <w:tblLook w:val="04A0" w:firstRow="1" w:lastRow="0" w:firstColumn="1" w:lastColumn="0" w:noHBand="0" w:noVBand="1"/>
@@ -39085,7 +39143,7 @@
     </w:tbl>
     <w:p>
       <w:pPr>
-        <w:pStyle w:val="Titre2"/>
+        <w:pStyle w:val="Heading2"/>
         <w:rPr>
           <w:lang w:val="fr-FR"/>
         </w:rPr>
@@ -39185,7 +39243,7 @@
     </w:p>
     <w:tbl>
       <w:tblPr>
-        <w:tblStyle w:val="Grilledutableau"/>
+        <w:tblStyle w:val="TableGrid"/>
         <w:tblW w:w="0" w:type="auto"/>
         <w:shd w:val="clear" w:color="auto" w:fill="000000" w:themeFill="text1"/>
         <w:tblLook w:val="04A0" w:firstRow="1" w:lastRow="0" w:firstColumn="1" w:lastColumn="0" w:noHBand="0" w:noVBand="1"/>
@@ -39353,7 +39411,6 @@
                 <w:szCs w:val="16"/>
                 <w:lang w:val="fr-FR" w:eastAsia="fr-FR"/>
               </w:rPr>
-              <w:lastRenderedPageBreak/>
               <w:t xml:space="preserve">    {</w:t>
             </w:r>
           </w:p>
@@ -39462,6 +39519,7 @@
                 <w:szCs w:val="16"/>
                 <w:lang w:val="fr-FR" w:eastAsia="fr-FR"/>
               </w:rPr>
+              <w:lastRenderedPageBreak/>
               <w:t xml:space="preserve">    </w:t>
             </w:r>
             <w:r>
@@ -39850,7 +39908,7 @@
     </w:tbl>
     <w:p>
       <w:pPr>
-        <w:pStyle w:val="Titre2"/>
+        <w:pStyle w:val="Heading2"/>
         <w:rPr>
           <w:lang w:val="fr-FR"/>
         </w:rPr>
@@ -39943,7 +40001,7 @@
     </w:p>
     <w:tbl>
       <w:tblPr>
-        <w:tblStyle w:val="Grilledutableau"/>
+        <w:tblStyle w:val="TableGrid"/>
         <w:tblW w:w="0" w:type="auto"/>
         <w:shd w:val="clear" w:color="auto" w:fill="000000" w:themeFill="text1"/>
         <w:tblLook w:val="04A0" w:firstRow="1" w:lastRow="0" w:firstColumn="1" w:lastColumn="0" w:noHBand="0" w:noVBand="1"/>
@@ -40326,7 +40384,7 @@
     </w:tbl>
     <w:p>
       <w:pPr>
-        <w:pStyle w:val="Titre2"/>
+        <w:pStyle w:val="Heading2"/>
         <w:rPr>
           <w:lang w:val="fr-FR"/>
         </w:rPr>
@@ -40418,7 +40476,7 @@
     </w:p>
     <w:tbl>
       <w:tblPr>
-        <w:tblStyle w:val="Grilledutableau"/>
+        <w:tblStyle w:val="TableGrid"/>
         <w:tblW w:w="0" w:type="auto"/>
         <w:shd w:val="clear" w:color="auto" w:fill="000000" w:themeFill="text1"/>
         <w:tblLook w:val="04A0" w:firstRow="1" w:lastRow="0" w:firstColumn="1" w:lastColumn="0" w:noHBand="0" w:noVBand="1"/>
@@ -41250,7 +41308,6 @@
                 <w:szCs w:val="16"/>
                 <w:lang w:eastAsia="ja-JP"/>
               </w:rPr>
-              <w:lastRenderedPageBreak/>
               <w:t xml:space="preserve">                            "join": "user",</w:t>
             </w:r>
           </w:p>
@@ -41343,6 +41400,7 @@
                 <w:szCs w:val="16"/>
                 <w:lang w:val="fr-FR" w:eastAsia="ja-JP"/>
               </w:rPr>
+              <w:lastRenderedPageBreak/>
               <w:t xml:space="preserve">                            "join_update": "cascade",</w:t>
             </w:r>
           </w:p>
@@ -41538,7 +41596,7 @@
     </w:tbl>
     <w:p>
       <w:pPr>
-        <w:pStyle w:val="Titre2"/>
+        <w:pStyle w:val="Heading2"/>
         <w:rPr>
           <w:lang w:val="fr-FR"/>
         </w:rPr>
@@ -41695,7 +41753,7 @@
     </w:p>
     <w:tbl>
       <w:tblPr>
-        <w:tblStyle w:val="Grilledutableau"/>
+        <w:tblStyle w:val="TableGrid"/>
         <w:tblW w:w="0" w:type="auto"/>
         <w:shd w:val="clear" w:color="auto" w:fill="000000" w:themeFill="text1"/>
         <w:tblLook w:val="04A0" w:firstRow="1" w:lastRow="0" w:firstColumn="1" w:lastColumn="0" w:noHBand="0" w:noVBand="1"/>
@@ -42386,7 +42444,7 @@
     </w:p>
     <w:tbl>
       <w:tblPr>
-        <w:tblStyle w:val="Grilledutableau"/>
+        <w:tblStyle w:val="TableGrid"/>
         <w:tblW w:w="0" w:type="auto"/>
         <w:shd w:val="clear" w:color="auto" w:fill="000000" w:themeFill="text1"/>
         <w:tblLook w:val="04A0" w:firstRow="1" w:lastRow="0" w:firstColumn="1" w:lastColumn="0" w:noHBand="0" w:noVBand="1"/>
@@ -43014,7 +43072,7 @@
     </w:tbl>
     <w:p>
       <w:pPr>
-        <w:pStyle w:val="Titre2"/>
+        <w:pStyle w:val="Heading2"/>
         <w:rPr>
           <w:lang w:val="fr-FR"/>
         </w:rPr>
@@ -43101,7 +43159,6 @@
           <w:szCs w:val="24"/>
           <w:lang w:val="fr-FR"/>
         </w:rPr>
-        <w:lastRenderedPageBreak/>
         <w:t>Enorme nouveauté dans Venus2, la possibilité de créer des plugins, soit des extensions utilisables au sein du framework</w:t>
       </w:r>
       <w:r>
@@ -43130,6 +43187,7 @@
           <w:szCs w:val="24"/>
           <w:lang w:val="fr-FR"/>
         </w:rPr>
+        <w:lastRenderedPageBreak/>
         <w:t>Vous pourrez donc créer un plugin en ajoutant un dossier dans :</w:t>
       </w:r>
       <w:r>
@@ -43220,7 +43278,7 @@
           <w:szCs w:val="16"/>
           <w:lang w:val="fr-FR"/>
         </w:rPr>
-        <w:t>C:\Users\judicael.paquet\Zend\workspaces\DefaultWorkspace10\scrum&gt;C:\xampp2\php\php.exe -f "C:\Users\judicael.paquet\Zend\workspaces\DefaultWorkspace10\uranium\</w:t>
+        <w:t>/&gt; php</w:t>
       </w:r>
       <w:r>
         <w:rPr>
@@ -43229,7 +43287,17 @@
           <w:szCs w:val="16"/>
           <w:lang w:val="fr-FR"/>
         </w:rPr>
-        <w:t>bundles</w:t>
+        <w:t xml:space="preserve"> </w:t>
+      </w:r>
+      <w:r>
+        <w:rPr>
+          <w:rFonts w:ascii="inherit" w:hAnsi="inherit"/>
+          <w:color w:val="4F4E4E"/>
+          <w:sz w:val="21"/>
+          <w:szCs w:val="21"/>
+          <w:lang w:val="fr-FR"/>
+        </w:rPr>
+        <w:t>bin/console</w:t>
       </w:r>
       <w:r>
         <w:rPr>
@@ -43238,7 +43306,7 @@
           <w:szCs w:val="16"/>
           <w:lang w:val="fr-FR"/>
         </w:rPr>
-        <w:t xml:space="preserve">\launch.php" -- </w:t>
+        <w:t xml:space="preserve"> </w:t>
       </w:r>
       <w:r>
         <w:rPr>
@@ -43306,7 +43374,7 @@
     </w:p>
     <w:tbl>
       <w:tblPr>
-        <w:tblStyle w:val="Grilledutableau"/>
+        <w:tblStyle w:val="TableGrid"/>
         <w:tblW w:w="0" w:type="auto"/>
         <w:shd w:val="clear" w:color="auto" w:fill="F2F2F2" w:themeFill="background1" w:themeFillShade="F2"/>
         <w:tblLook w:val="04A0" w:firstRow="1" w:lastRow="0" w:firstColumn="1" w:lastColumn="0" w:noHBand="0" w:noVBand="1"/>
@@ -43749,7 +43817,7 @@
     </w:p>
     <w:tbl>
       <w:tblPr>
-        <w:tblStyle w:val="Grilledutableau"/>
+        <w:tblStyle w:val="TableGrid"/>
         <w:tblW w:w="0" w:type="auto"/>
         <w:shd w:val="clear" w:color="auto" w:fill="000000" w:themeFill="text1"/>
         <w:tblLook w:val="04A0" w:firstRow="1" w:lastRow="0" w:firstColumn="1" w:lastColumn="0" w:noHBand="0" w:noVBand="1"/>
@@ -43917,6 +43985,8 @@
           <w:lang w:val="fr-FR"/>
         </w:rPr>
       </w:pPr>
+      <w:bookmarkStart w:id="24" w:name="_GoBack"/>
+      <w:bookmarkEnd w:id="24"/>
       <w:r>
         <w:rPr>
           <w:rFonts w:ascii="Courier New" w:hAnsi="Courier New" w:cs="Courier New"/>
@@ -43924,7 +43994,7 @@
           <w:szCs w:val="16"/>
           <w:lang w:val="fr-FR"/>
         </w:rPr>
-        <w:t>C:\Users\judicael.paquet\Zend\workspaces\DefaultWorkspace10\scrum&gt;C:\xampp2\php\php.exe -f "C:\Users\judicael.paquet\Zend\workspaces\DefaultWorkspace10\uranium\</w:t>
+        <w:t>\&gt;php</w:t>
       </w:r>
       <w:r>
         <w:rPr>
@@ -43933,7 +44003,17 @@
           <w:szCs w:val="16"/>
           <w:lang w:val="fr-FR"/>
         </w:rPr>
-        <w:t>bundles</w:t>
+        <w:t xml:space="preserve"> </w:t>
+      </w:r>
+      <w:r>
+        <w:rPr>
+          <w:rFonts w:ascii="inherit" w:hAnsi="inherit"/>
+          <w:color w:val="4F4E4E"/>
+          <w:sz w:val="21"/>
+          <w:szCs w:val="21"/>
+          <w:lang w:val="fr-FR"/>
+        </w:rPr>
+        <w:t>bin/console</w:t>
       </w:r>
       <w:r>
         <w:rPr>
@@ -43942,7 +44022,7 @@
           <w:szCs w:val="16"/>
           <w:lang w:val="fr-FR"/>
         </w:rPr>
-        <w:t xml:space="preserve">\launch.php" -- </w:t>
+        <w:t xml:space="preserve"> </w:t>
       </w:r>
       <w:r>
         <w:rPr>
@@ -43974,7 +44054,7 @@
     </w:p>
     <w:p>
       <w:pPr>
-        <w:pStyle w:val="Titre2"/>
+        <w:pStyle w:val="Heading2"/>
         <w:rPr>
           <w:lang w:val="fr-FR"/>
         </w:rPr>
@@ -44145,7 +44225,7 @@
     </w:p>
     <w:p>
       <w:pPr>
-        <w:pStyle w:val="Titre2"/>
+        <w:pStyle w:val="Heading2"/>
         <w:rPr>
           <w:lang w:val="fr-FR"/>
         </w:rPr>
@@ -44223,7 +44303,6 @@
           <w:szCs w:val="24"/>
           <w:lang w:val="fr-FR"/>
         </w:rPr>
-        <w:lastRenderedPageBreak/>
         <w:t xml:space="preserve">Venus propose pour sa version 2 de gérer les asset. Ce concept permet de gérer des CSS et des JS qui ne sont pas dans le dossier public classique mais dans le dossier public du bundle. Voici un exemple pour ajouter des CSS et des Javascript avec les asset </w:t>
       </w:r>
       <w:r>
@@ -44237,7 +44316,7 @@
     </w:p>
     <w:tbl>
       <w:tblPr>
-        <w:tblStyle w:val="Grilledutableau"/>
+        <w:tblStyle w:val="TableGrid"/>
         <w:tblW w:w="0" w:type="auto"/>
         <w:shd w:val="clear" w:color="auto" w:fill="F2F2F2" w:themeFill="background1" w:themeFillShade="F2"/>
         <w:tblLook w:val="04A0" w:firstRow="1" w:lastRow="0" w:firstColumn="1" w:lastColumn="0" w:noHBand="0" w:noVBand="1"/>
@@ -44271,6 +44350,7 @@
                 <w:kern w:val="0"/>
                 <w:lang w:val="fr-FR" w:eastAsia="ja-JP"/>
               </w:rPr>
+              <w:lastRenderedPageBreak/>
               <w:t>$oAsset = new \Venus\lib\Asset;</w:t>
             </w:r>
           </w:p>
@@ -44494,7 +44574,7 @@
     </w:p>
     <w:tbl>
       <w:tblPr>
-        <w:tblStyle w:val="Grilledutableau"/>
+        <w:tblStyle w:val="TableGrid"/>
         <w:tblW w:w="0" w:type="auto"/>
         <w:shd w:val="clear" w:color="auto" w:fill="F2F2F2" w:themeFill="background1" w:themeFillShade="F2"/>
         <w:tblLook w:val="04A0" w:firstRow="1" w:lastRow="0" w:firstColumn="1" w:lastColumn="0" w:noHBand="0" w:noVBand="1"/>
@@ -44586,7 +44666,7 @@
     </w:p>
     <w:tbl>
       <w:tblPr>
-        <w:tblStyle w:val="Grilledutableau"/>
+        <w:tblStyle w:val="TableGrid"/>
         <w:tblW w:w="0" w:type="auto"/>
         <w:shd w:val="clear" w:color="auto" w:fill="F2F2F2" w:themeFill="background1" w:themeFillShade="F2"/>
         <w:tblLook w:val="04A0" w:firstRow="1" w:lastRow="0" w:firstColumn="1" w:lastColumn="0" w:noHBand="0" w:noVBand="1"/>
@@ -44702,7 +44782,7 @@
     </w:p>
     <w:tbl>
       <w:tblPr>
-        <w:tblStyle w:val="Grilledutableau"/>
+        <w:tblStyle w:val="TableGrid"/>
         <w:tblW w:w="0" w:type="auto"/>
         <w:shd w:val="clear" w:color="auto" w:fill="F2F2F2" w:themeFill="background1" w:themeFillShade="F2"/>
         <w:tblLook w:val="04A0" w:firstRow="1" w:lastRow="0" w:firstColumn="1" w:lastColumn="0" w:noHBand="0" w:noVBand="1"/>
@@ -44952,7 +45032,7 @@
 </file>
 
 <file path=word/endnotes.xml><?xml version="1.0" encoding="utf-8"?>
-<w:endnotes xmlns:wpc="http://schemas.microsoft.com/office/word/2010/wordprocessingCanvas" xmlns:mc="http://schemas.openxmlformats.org/markup-compatibility/2006" xmlns:o="urn:schemas-microsoft-com:office:office" xmlns:r="http://schemas.openxmlformats.org/officeDocument/2006/relationships" xmlns:m="http://schemas.openxmlformats.org/officeDocument/2006/math" xmlns:v="urn:schemas-microsoft-com:vml" xmlns:wp14="http://schemas.microsoft.com/office/word/2010/wordprocessingDrawing" xmlns:wp="http://schemas.openxmlformats.org/drawingml/2006/wordprocessingDrawing" xmlns:w10="urn:schemas-microsoft-com:office:word" xmlns:w="http://schemas.openxmlformats.org/wordprocessingml/2006/main" xmlns:w14="http://schemas.microsoft.com/office/word/2010/wordml" xmlns:w15="http://schemas.microsoft.com/office/word/2012/wordml" xmlns:wpg="http://schemas.microsoft.com/office/word/2010/wordprocessingGroup" xmlns:wpi="http://schemas.microsoft.com/office/word/2010/wordprocessingInk" xmlns:wne="http://schemas.microsoft.com/office/word/2006/wordml" xmlns:wps="http://schemas.microsoft.com/office/word/2010/wordprocessingShape" mc:Ignorable="w14 w15 wp14">
+<w:endnotes xmlns:wpc="http://schemas.microsoft.com/office/word/2010/wordprocessingCanvas" xmlns:cx="http://schemas.microsoft.com/office/drawing/2014/chartex" xmlns:cx1="http://schemas.microsoft.com/office/drawing/2015/9/8/chartex" xmlns:cx2="http://schemas.microsoft.com/office/drawing/2015/10/21/chartex" xmlns:mc="http://schemas.openxmlformats.org/markup-compatibility/2006" xmlns:o="urn:schemas-microsoft-com:office:office" xmlns:r="http://schemas.openxmlformats.org/officeDocument/2006/relationships" xmlns:m="http://schemas.openxmlformats.org/officeDocument/2006/math" xmlns:v="urn:schemas-microsoft-com:vml" xmlns:wp14="http://schemas.microsoft.com/office/word/2010/wordprocessingDrawing" xmlns:wp="http://schemas.openxmlformats.org/drawingml/2006/wordprocessingDrawing" xmlns:w10="urn:schemas-microsoft-com:office:word" xmlns:w="http://schemas.openxmlformats.org/wordprocessingml/2006/main" xmlns:w14="http://schemas.microsoft.com/office/word/2010/wordml" xmlns:w15="http://schemas.microsoft.com/office/word/2012/wordml" xmlns:w16se="http://schemas.microsoft.com/office/word/2015/wordml/symex" xmlns:wpg="http://schemas.microsoft.com/office/word/2010/wordprocessingGroup" xmlns:wpi="http://schemas.microsoft.com/office/word/2010/wordprocessingInk" xmlns:wne="http://schemas.microsoft.com/office/word/2006/wordml" xmlns:wps="http://schemas.microsoft.com/office/word/2010/wordprocessingShape" mc:Ignorable="w14 w15 w16se wp14">
   <w:endnote w:type="separator" w:id="-1">
     <w:p>
       <w:pPr>
@@ -44977,7 +45057,7 @@
 </file>
 
 <file path=word/footnotes.xml><?xml version="1.0" encoding="utf-8"?>
-<w:footnotes xmlns:wpc="http://schemas.microsoft.com/office/word/2010/wordprocessingCanvas" xmlns:mc="http://schemas.openxmlformats.org/markup-compatibility/2006" xmlns:o="urn:schemas-microsoft-com:office:office" xmlns:r="http://schemas.openxmlformats.org/officeDocument/2006/relationships" xmlns:m="http://schemas.openxmlformats.org/officeDocument/2006/math" xmlns:v="urn:schemas-microsoft-com:vml" xmlns:wp14="http://schemas.microsoft.com/office/word/2010/wordprocessingDrawing" xmlns:wp="http://schemas.openxmlformats.org/drawingml/2006/wordprocessingDrawing" xmlns:w10="urn:schemas-microsoft-com:office:word" xmlns:w="http://schemas.openxmlformats.org/wordprocessingml/2006/main" xmlns:w14="http://schemas.microsoft.com/office/word/2010/wordml" xmlns:w15="http://schemas.microsoft.com/office/word/2012/wordml" xmlns:wpg="http://schemas.microsoft.com/office/word/2010/wordprocessingGroup" xmlns:wpi="http://schemas.microsoft.com/office/word/2010/wordprocessingInk" xmlns:wne="http://schemas.microsoft.com/office/word/2006/wordml" xmlns:wps="http://schemas.microsoft.com/office/word/2010/wordprocessingShape" mc:Ignorable="w14 w15 wp14">
+<w:footnotes xmlns:wpc="http://schemas.microsoft.com/office/word/2010/wordprocessingCanvas" xmlns:cx="http://schemas.microsoft.com/office/drawing/2014/chartex" xmlns:cx1="http://schemas.microsoft.com/office/drawing/2015/9/8/chartex" xmlns:cx2="http://schemas.microsoft.com/office/drawing/2015/10/21/chartex" xmlns:mc="http://schemas.openxmlformats.org/markup-compatibility/2006" xmlns:o="urn:schemas-microsoft-com:office:office" xmlns:r="http://schemas.openxmlformats.org/officeDocument/2006/relationships" xmlns:m="http://schemas.openxmlformats.org/officeDocument/2006/math" xmlns:v="urn:schemas-microsoft-com:vml" xmlns:wp14="http://schemas.microsoft.com/office/word/2010/wordprocessingDrawing" xmlns:wp="http://schemas.openxmlformats.org/drawingml/2006/wordprocessingDrawing" xmlns:w10="urn:schemas-microsoft-com:office:word" xmlns:w="http://schemas.openxmlformats.org/wordprocessingml/2006/main" xmlns:w14="http://schemas.microsoft.com/office/word/2010/wordml" xmlns:w15="http://schemas.microsoft.com/office/word/2012/wordml" xmlns:w16se="http://schemas.microsoft.com/office/word/2015/wordml/symex" xmlns:wpg="http://schemas.microsoft.com/office/word/2010/wordprocessingGroup" xmlns:wpi="http://schemas.microsoft.com/office/word/2010/wordprocessingInk" xmlns:wne="http://schemas.microsoft.com/office/word/2006/wordml" xmlns:wps="http://schemas.microsoft.com/office/word/2010/wordprocessingShape" mc:Ignorable="w14 w15 w16se wp14">
   <w:footnote w:type="separator" w:id="-1">
     <w:p>
       <w:pPr>
@@ -45002,8 +45082,8 @@
 </file>
 
 <file path=word/numbering.xml><?xml version="1.0" encoding="utf-8"?>
-<w:numbering xmlns:wpc="http://schemas.microsoft.com/office/word/2010/wordprocessingCanvas" xmlns:mc="http://schemas.openxmlformats.org/markup-compatibility/2006" xmlns:o="urn:schemas-microsoft-com:office:office" xmlns:r="http://schemas.openxmlformats.org/officeDocument/2006/relationships" xmlns:m="http://schemas.openxmlformats.org/officeDocument/2006/math" xmlns:v="urn:schemas-microsoft-com:vml" xmlns:wp14="http://schemas.microsoft.com/office/word/2010/wordprocessingDrawing" xmlns:wp="http://schemas.openxmlformats.org/drawingml/2006/wordprocessingDrawing" xmlns:w10="urn:schemas-microsoft-com:office:word" xmlns:w="http://schemas.openxmlformats.org/wordprocessingml/2006/main" xmlns:w14="http://schemas.microsoft.com/office/word/2010/wordml" xmlns:w15="http://schemas.microsoft.com/office/word/2012/wordml" xmlns:wpg="http://schemas.microsoft.com/office/word/2010/wordprocessingGroup" xmlns:wpi="http://schemas.microsoft.com/office/word/2010/wordprocessingInk" xmlns:wne="http://schemas.microsoft.com/office/word/2006/wordml" xmlns:wps="http://schemas.microsoft.com/office/word/2010/wordprocessingShape" mc:Ignorable="w14 w15 wp14">
-  <w:abstractNum w:abstractNumId="0">
+<w:numbering xmlns:wpc="http://schemas.microsoft.com/office/word/2010/wordprocessingCanvas" xmlns:cx="http://schemas.microsoft.com/office/drawing/2014/chartex" xmlns:cx1="http://schemas.microsoft.com/office/drawing/2015/9/8/chartex" xmlns:cx2="http://schemas.microsoft.com/office/drawing/2015/10/21/chartex" xmlns:mc="http://schemas.openxmlformats.org/markup-compatibility/2006" xmlns:o="urn:schemas-microsoft-com:office:office" xmlns:r="http://schemas.openxmlformats.org/officeDocument/2006/relationships" xmlns:m="http://schemas.openxmlformats.org/officeDocument/2006/math" xmlns:v="urn:schemas-microsoft-com:vml" xmlns:wp14="http://schemas.microsoft.com/office/word/2010/wordprocessingDrawing" xmlns:wp="http://schemas.openxmlformats.org/drawingml/2006/wordprocessingDrawing" xmlns:w10="urn:schemas-microsoft-com:office:word" xmlns:w="http://schemas.openxmlformats.org/wordprocessingml/2006/main" xmlns:w14="http://schemas.microsoft.com/office/word/2010/wordml" xmlns:w15="http://schemas.microsoft.com/office/word/2012/wordml" xmlns:w16se="http://schemas.microsoft.com/office/word/2015/wordml/symex" xmlns:wpg="http://schemas.microsoft.com/office/word/2010/wordprocessingGroup" xmlns:wpi="http://schemas.microsoft.com/office/word/2010/wordprocessingInk" xmlns:wne="http://schemas.microsoft.com/office/word/2006/wordml" xmlns:wps="http://schemas.microsoft.com/office/word/2010/wordprocessingShape" mc:Ignorable="w14 w15 w16se wp14">
+  <w:abstractNum w:abstractNumId="0" w15:restartNumberingAfterBreak="0">
     <w:nsid w:val="038C4F7E"/>
     <w:multiLevelType w:val="hybridMultilevel"/>
     <w:tmpl w:val="DBD05E96"/>
@@ -45115,7 +45195,7 @@
       </w:rPr>
     </w:lvl>
   </w:abstractNum>
-  <w:abstractNum w:abstractNumId="1">
+  <w:abstractNum w:abstractNumId="1" w15:restartNumberingAfterBreak="0">
     <w:nsid w:val="0EA21499"/>
     <w:multiLevelType w:val="hybridMultilevel"/>
     <w:tmpl w:val="D1D6B094"/>
@@ -45227,7 +45307,7 @@
       </w:rPr>
     </w:lvl>
   </w:abstractNum>
-  <w:abstractNum w:abstractNumId="2">
+  <w:abstractNum w:abstractNumId="2" w15:restartNumberingAfterBreak="0">
     <w:nsid w:val="1BFF3F6B"/>
     <w:multiLevelType w:val="hybridMultilevel"/>
     <w:tmpl w:val="2528E51C"/>
@@ -45339,7 +45419,7 @@
       </w:rPr>
     </w:lvl>
   </w:abstractNum>
-  <w:abstractNum w:abstractNumId="3">
+  <w:abstractNum w:abstractNumId="3" w15:restartNumberingAfterBreak="0">
     <w:nsid w:val="1D835B5A"/>
     <w:multiLevelType w:val="hybridMultilevel"/>
     <w:tmpl w:val="1C0C43EA"/>
@@ -45452,7 +45532,7 @@
       </w:rPr>
     </w:lvl>
   </w:abstractNum>
-  <w:abstractNum w:abstractNumId="4">
+  <w:abstractNum w:abstractNumId="4" w15:restartNumberingAfterBreak="0">
     <w:nsid w:val="2D98689B"/>
     <w:multiLevelType w:val="hybridMultilevel"/>
     <w:tmpl w:val="3076A67E"/>
@@ -45541,14 +45621,14 @@
       </w:pPr>
     </w:lvl>
   </w:abstractNum>
-  <w:abstractNum w:abstractNumId="5">
+  <w:abstractNum w:abstractNumId="5" w15:restartNumberingAfterBreak="0">
     <w:nsid w:val="4AE56C24"/>
     <w:multiLevelType w:val="hybridMultilevel"/>
     <w:tmpl w:val="C8B68AA6"/>
     <w:lvl w:ilvl="0" w:tplc="7FFA4152">
       <w:start w:val="1"/>
       <w:numFmt w:val="upperRoman"/>
-      <w:pStyle w:val="TM1"/>
+      <w:pStyle w:val="TOC1"/>
       <w:lvlText w:val="%1."/>
       <w:lvlJc w:val="left"/>
       <w:pPr>
@@ -45631,7 +45711,7 @@
       </w:pPr>
     </w:lvl>
   </w:abstractNum>
-  <w:abstractNum w:abstractNumId="6">
+  <w:abstractNum w:abstractNumId="6" w15:restartNumberingAfterBreak="0">
     <w:nsid w:val="5B8F4B0E"/>
     <w:multiLevelType w:val="hybridMultilevel"/>
     <w:tmpl w:val="6CAEB1B2"/>
@@ -45743,7 +45823,7 @@
       </w:rPr>
     </w:lvl>
   </w:abstractNum>
-  <w:abstractNum w:abstractNumId="7">
+  <w:abstractNum w:abstractNumId="7" w15:restartNumberingAfterBreak="0">
     <w:nsid w:val="7AB1222D"/>
     <w:multiLevelType w:val="hybridMultilevel"/>
     <w:tmpl w:val="EB04AD72"/>
@@ -45883,7 +45963,7 @@
 </file>
 
 <file path=word/styles.xml><?xml version="1.0" encoding="utf-8"?>
-<w:styles xmlns:mc="http://schemas.openxmlformats.org/markup-compatibility/2006" xmlns:r="http://schemas.openxmlformats.org/officeDocument/2006/relationships" xmlns:w="http://schemas.openxmlformats.org/wordprocessingml/2006/main" xmlns:w14="http://schemas.microsoft.com/office/word/2010/wordml" xmlns:w15="http://schemas.microsoft.com/office/word/2012/wordml" mc:Ignorable="w14 w15">
+<w:styles xmlns:mc="http://schemas.openxmlformats.org/markup-compatibility/2006" xmlns:r="http://schemas.openxmlformats.org/officeDocument/2006/relationships" xmlns:w="http://schemas.openxmlformats.org/wordprocessingml/2006/main" xmlns:w14="http://schemas.microsoft.com/office/word/2010/wordml" xmlns:w15="http://schemas.microsoft.com/office/word/2012/wordml" xmlns:w16se="http://schemas.microsoft.com/office/word/2015/wordml/symex" mc:Ignorable="w14 w15 w16se">
   <w:docDefaults>
     <w:rPrDefault>
       <w:rPr>
@@ -45898,7 +45978,7 @@
       </w:pPr>
     </w:pPrDefault>
   </w:docDefaults>
-  <w:latentStyles w:defLockedState="0" w:defUIPriority="99" w:defSemiHidden="0" w:defUnhideWhenUsed="0" w:defQFormat="0" w:count="371">
+  <w:latentStyles w:defLockedState="0" w:defUIPriority="99" w:defSemiHidden="0" w:defUnhideWhenUsed="0" w:defQFormat="0" w:count="372">
     <w:lsdException w:name="Normal" w:uiPriority="0" w:qFormat="1"/>
     <w:lsdException w:name="heading 1" w:uiPriority="9" w:qFormat="1"/>
     <w:lsdException w:name="heading 2" w:semiHidden="1" w:uiPriority="9" w:unhideWhenUsed="1" w:qFormat="1"/>
@@ -46004,7 +46084,6 @@
     <w:lsdException w:name="HTML Sample" w:semiHidden="1" w:unhideWhenUsed="1"/>
     <w:lsdException w:name="HTML Typewriter" w:semiHidden="1" w:unhideWhenUsed="1"/>
     <w:lsdException w:name="HTML Variable" w:semiHidden="1" w:unhideWhenUsed="1"/>
-    <w:lsdException w:name="Normal Table" w:semiHidden="1" w:unhideWhenUsed="1"/>
     <w:lsdException w:name="annotation subject" w:semiHidden="1" w:unhideWhenUsed="1"/>
     <w:lsdException w:name="No List" w:semiHidden="1" w:unhideWhenUsed="1"/>
     <w:lsdException w:name="Outline List 1" w:semiHidden="1" w:unhideWhenUsed="1"/>
@@ -46051,10 +46130,8 @@
     <w:lsdException w:name="Table Subtle 2" w:semiHidden="1" w:unhideWhenUsed="1"/>
     <w:lsdException w:name="Table Web 1" w:semiHidden="1" w:unhideWhenUsed="1"/>
     <w:lsdException w:name="Table Web 2" w:semiHidden="1" w:unhideWhenUsed="1"/>
-    <w:lsdException w:name="Table Web 3" w:semiHidden="1" w:unhideWhenUsed="1"/>
     <w:lsdException w:name="Balloon Text" w:semiHidden="1" w:unhideWhenUsed="1"/>
     <w:lsdException w:name="Table Grid" w:uiPriority="39"/>
-    <w:lsdException w:name="Table Theme" w:semiHidden="1" w:unhideWhenUsed="1"/>
     <w:lsdException w:name="Placeholder Text" w:semiHidden="1"/>
     <w:lsdException w:name="No Spacing" w:uiPriority="1" w:qFormat="1"/>
     <w:lsdException w:name="Light Shading" w:uiPriority="60"/>
@@ -46270,6 +46347,7 @@
     <w:lsdException w:name="List Table 5 Dark Accent 6" w:uiPriority="50"/>
     <w:lsdException w:name="List Table 6 Colorful Accent 6" w:uiPriority="51"/>
     <w:lsdException w:name="List Table 7 Colorful Accent 6" w:uiPriority="52"/>
+    <w:lsdException w:name="Mention" w:semiHidden="1" w:unhideWhenUsed="1"/>
   </w:latentStyles>
   <w:style w:type="paragraph" w:default="1" w:styleId="Normal">
     <w:name w:val="Normal"/>
@@ -46285,11 +46363,11 @@
       <w:lang w:eastAsia="en-US"/>
     </w:rPr>
   </w:style>
-  <w:style w:type="paragraph" w:styleId="Titre1">
+  <w:style w:type="paragraph" w:styleId="Heading1">
     <w:name w:val="heading 1"/>
     <w:basedOn w:val="Normal"/>
     <w:next w:val="Normal"/>
-    <w:link w:val="Titre1Car"/>
+    <w:link w:val="Heading1Char"/>
     <w:uiPriority w:val="9"/>
     <w:qFormat/>
     <w:pPr>
@@ -46310,11 +46388,11 @@
       <w:lang w:eastAsia="ja-JP"/>
     </w:rPr>
   </w:style>
-  <w:style w:type="paragraph" w:styleId="Titre2">
+  <w:style w:type="paragraph" w:styleId="Heading2">
     <w:name w:val="heading 2"/>
     <w:basedOn w:val="Normal"/>
     <w:next w:val="Normal"/>
-    <w:link w:val="Titre2Car"/>
+    <w:link w:val="Heading2Char"/>
     <w:uiPriority w:val="9"/>
     <w:unhideWhenUsed/>
     <w:qFormat/>
@@ -46335,11 +46413,11 @@
       <w:lang w:eastAsia="ja-JP"/>
     </w:rPr>
   </w:style>
-  <w:style w:type="paragraph" w:styleId="Titre3">
+  <w:style w:type="paragraph" w:styleId="Heading3">
     <w:name w:val="heading 3"/>
     <w:basedOn w:val="Normal"/>
     <w:next w:val="Normal"/>
-    <w:link w:val="Titre3Car"/>
+    <w:link w:val="Heading3Char"/>
     <w:uiPriority w:val="9"/>
     <w:unhideWhenUsed/>
     <w:qFormat/>
@@ -46362,11 +46440,11 @@
       <w:lang w:eastAsia="ja-JP"/>
     </w:rPr>
   </w:style>
-  <w:style w:type="paragraph" w:styleId="Titre4">
+  <w:style w:type="paragraph" w:styleId="Heading4">
     <w:name w:val="heading 4"/>
     <w:basedOn w:val="Normal"/>
     <w:next w:val="Normal"/>
-    <w:link w:val="Titre4Car"/>
+    <w:link w:val="Heading4Char"/>
     <w:uiPriority w:val="9"/>
     <w:semiHidden/>
     <w:unhideWhenUsed/>
@@ -46386,13 +46464,13 @@
       <w:lang w:eastAsia="ja-JP"/>
     </w:rPr>
   </w:style>
-  <w:style w:type="character" w:default="1" w:styleId="Policepardfaut">
+  <w:style w:type="character" w:default="1" w:styleId="DefaultParagraphFont">
     <w:name w:val="Default Paragraph Font"/>
     <w:uiPriority w:val="1"/>
     <w:semiHidden/>
     <w:unhideWhenUsed/>
   </w:style>
-  <w:style w:type="table" w:default="1" w:styleId="TableauNormal">
+  <w:style w:type="table" w:default="1" w:styleId="TableNormal">
     <w:name w:val="Normal Table"/>
     <w:uiPriority w:val="99"/>
     <w:semiHidden/>
@@ -46407,7 +46485,7 @@
       </w:tblCellMar>
     </w:tblPr>
   </w:style>
-  <w:style w:type="numbering" w:default="1" w:styleId="Aucuneliste">
+  <w:style w:type="numbering" w:default="1" w:styleId="NoList">
     <w:name w:val="No List"/>
     <w:uiPriority w:val="99"/>
     <w:semiHidden/>
@@ -46428,20 +46506,20 @@
       <w:lang w:eastAsia="ja-JP"/>
     </w:rPr>
   </w:style>
-  <w:style w:type="character" w:styleId="Textedelespacerserv">
+  <w:style w:type="character" w:styleId="PlaceholderText">
     <w:name w:val="Placeholder Text"/>
-    <w:basedOn w:val="Policepardfaut"/>
+    <w:basedOn w:val="DefaultParagraphFont"/>
     <w:uiPriority w:val="99"/>
     <w:semiHidden/>
     <w:rPr>
       <w:color w:val="808080"/>
     </w:rPr>
   </w:style>
-  <w:style w:type="paragraph" w:styleId="Titre">
+  <w:style w:type="paragraph" w:styleId="Title">
     <w:name w:val="Title"/>
     <w:basedOn w:val="Normal"/>
     <w:next w:val="Normal"/>
-    <w:link w:val="TitreCar"/>
+    <w:link w:val="TitleChar"/>
     <w:uiPriority w:val="10"/>
     <w:qFormat/>
     <w:pPr>
@@ -46457,10 +46535,10 @@
       <w:lang w:eastAsia="ja-JP"/>
     </w:rPr>
   </w:style>
-  <w:style w:type="character" w:customStyle="1" w:styleId="TitreCar">
-    <w:name w:val="Titre Car"/>
-    <w:basedOn w:val="Policepardfaut"/>
-    <w:link w:val="Titre"/>
+  <w:style w:type="character" w:customStyle="1" w:styleId="TitleChar">
+    <w:name w:val="Title Char"/>
+    <w:basedOn w:val="DefaultParagraphFont"/>
+    <w:link w:val="Title"/>
     <w:uiPriority w:val="10"/>
     <w:rPr>
       <w:rFonts w:asciiTheme="majorHAnsi" w:eastAsiaTheme="majorEastAsia" w:hAnsiTheme="majorHAnsi" w:cstheme="majorBidi"/>
@@ -46470,11 +46548,11 @@
       <w:szCs w:val="96"/>
     </w:rPr>
   </w:style>
-  <w:style w:type="paragraph" w:styleId="Sous-titre">
+  <w:style w:type="paragraph" w:styleId="Subtitle">
     <w:name w:val="Subtitle"/>
     <w:basedOn w:val="Normal"/>
     <w:next w:val="Normal"/>
-    <w:link w:val="Sous-titreCar"/>
+    <w:link w:val="SubtitleChar"/>
     <w:uiPriority w:val="11"/>
     <w:qFormat/>
     <w:pPr>
@@ -46492,17 +46570,17 @@
       <w:lang w:eastAsia="ja-JP"/>
     </w:rPr>
   </w:style>
-  <w:style w:type="character" w:customStyle="1" w:styleId="Sous-titreCar">
-    <w:name w:val="Sous-titre Car"/>
-    <w:basedOn w:val="Policepardfaut"/>
-    <w:link w:val="Sous-titre"/>
+  <w:style w:type="character" w:customStyle="1" w:styleId="SubtitleChar">
+    <w:name w:val="Subtitle Char"/>
+    <w:basedOn w:val="DefaultParagraphFont"/>
+    <w:link w:val="Subtitle"/>
     <w:uiPriority w:val="11"/>
     <w:rPr>
       <w:sz w:val="32"/>
       <w:szCs w:val="32"/>
     </w:rPr>
   </w:style>
-  <w:style w:type="paragraph" w:styleId="Sansinterligne">
+  <w:style w:type="paragraph" w:styleId="NoSpacing">
     <w:name w:val="No Spacing"/>
     <w:uiPriority w:val="1"/>
     <w:qFormat/>
@@ -46510,9 +46588,9 @@
       <w:spacing w:after="0" w:line="240" w:lineRule="auto"/>
     </w:pPr>
   </w:style>
-  <w:style w:type="table" w:styleId="Grilledutableau">
+  <w:style w:type="table" w:styleId="TableGrid">
     <w:name w:val="Table Grid"/>
-    <w:basedOn w:val="TableauNormal"/>
+    <w:basedOn w:val="TableNormal"/>
     <w:uiPriority w:val="39"/>
     <w:pPr>
       <w:spacing w:after="0" w:line="240" w:lineRule="auto"/>
@@ -46530,7 +46608,7 @@
   </w:style>
   <w:style w:type="paragraph" w:customStyle="1" w:styleId="Coordonnes">
     <w:name w:val="Coordonnées"/>
-    <w:basedOn w:val="Sansinterligne"/>
+    <w:basedOn w:val="NoSpacing"/>
     <w:uiPriority w:val="99"/>
     <w:qFormat/>
     <w:rPr>
@@ -46541,16 +46619,16 @@
   </w:style>
   <w:style w:type="paragraph" w:customStyle="1" w:styleId="Espacedutableau">
     <w:name w:val="Espace du tableau"/>
-    <w:basedOn w:val="Sansinterligne"/>
+    <w:basedOn w:val="NoSpacing"/>
     <w:uiPriority w:val="99"/>
     <w:pPr>
       <w:spacing w:line="14" w:lineRule="exact"/>
     </w:pPr>
   </w:style>
-  <w:style w:type="paragraph" w:styleId="En-tte">
+  <w:style w:type="paragraph" w:styleId="Header">
     <w:name w:val="header"/>
     <w:basedOn w:val="Normal"/>
-    <w:link w:val="En-tteCar"/>
+    <w:link w:val="HeaderChar"/>
     <w:uiPriority w:val="99"/>
     <w:unhideWhenUsed/>
     <w:pPr>
@@ -46567,16 +46645,16 @@
       <w:lang w:eastAsia="ja-JP"/>
     </w:rPr>
   </w:style>
-  <w:style w:type="character" w:customStyle="1" w:styleId="En-tteCar">
-    <w:name w:val="En-tête Car"/>
-    <w:basedOn w:val="Policepardfaut"/>
-    <w:link w:val="En-tte"/>
+  <w:style w:type="character" w:customStyle="1" w:styleId="HeaderChar">
+    <w:name w:val="Header Char"/>
+    <w:basedOn w:val="DefaultParagraphFont"/>
+    <w:link w:val="Header"/>
     <w:uiPriority w:val="99"/>
   </w:style>
-  <w:style w:type="paragraph" w:styleId="Pieddepage">
+  <w:style w:type="paragraph" w:styleId="Footer">
     <w:name w:val="footer"/>
     <w:basedOn w:val="Normal"/>
-    <w:link w:val="PieddepageCar"/>
+    <w:link w:val="FooterChar"/>
     <w:uiPriority w:val="99"/>
     <w:unhideWhenUsed/>
     <w:qFormat/>
@@ -46593,10 +46671,10 @@
       <w:lang w:eastAsia="ja-JP"/>
     </w:rPr>
   </w:style>
-  <w:style w:type="character" w:customStyle="1" w:styleId="PieddepageCar">
-    <w:name w:val="Pied de page Car"/>
-    <w:basedOn w:val="Policepardfaut"/>
-    <w:link w:val="Pieddepage"/>
+  <w:style w:type="character" w:customStyle="1" w:styleId="FooterChar">
+    <w:name w:val="Footer Char"/>
+    <w:basedOn w:val="DefaultParagraphFont"/>
+    <w:link w:val="Footer"/>
     <w:uiPriority w:val="99"/>
     <w:rPr>
       <w:rFonts w:asciiTheme="majorHAnsi" w:eastAsiaTheme="majorEastAsia" w:hAnsiTheme="majorHAnsi" w:cstheme="majorBidi"/>
@@ -46606,10 +46684,10 @@
       <w:szCs w:val="16"/>
     </w:rPr>
   </w:style>
-  <w:style w:type="character" w:customStyle="1" w:styleId="Titre1Car">
-    <w:name w:val="Titre 1 Car"/>
-    <w:basedOn w:val="Policepardfaut"/>
-    <w:link w:val="Titre1"/>
+  <w:style w:type="character" w:customStyle="1" w:styleId="Heading1Char">
+    <w:name w:val="Heading 1 Char"/>
+    <w:basedOn w:val="DefaultParagraphFont"/>
+    <w:link w:val="Heading1"/>
     <w:uiPriority w:val="9"/>
     <w:rPr>
       <w:rFonts w:asciiTheme="majorHAnsi" w:eastAsiaTheme="majorEastAsia" w:hAnsiTheme="majorHAnsi" w:cstheme="majorBidi"/>
@@ -46618,10 +46696,10 @@
       <w:szCs w:val="36"/>
     </w:rPr>
   </w:style>
-  <w:style w:type="character" w:customStyle="1" w:styleId="Titre2Car">
-    <w:name w:val="Titre 2 Car"/>
-    <w:basedOn w:val="Policepardfaut"/>
-    <w:link w:val="Titre2"/>
+  <w:style w:type="character" w:customStyle="1" w:styleId="Heading2Char">
+    <w:name w:val="Heading 2 Char"/>
+    <w:basedOn w:val="DefaultParagraphFont"/>
+    <w:link w:val="Heading2"/>
     <w:uiPriority w:val="9"/>
     <w:rPr>
       <w:b/>
@@ -46630,9 +46708,9 @@
       <w:szCs w:val="26"/>
     </w:rPr>
   </w:style>
-  <w:style w:type="paragraph" w:styleId="En-ttedetabledesmatires">
+  <w:style w:type="paragraph" w:styleId="TOCHeading">
     <w:name w:val="TOC Heading"/>
-    <w:basedOn w:val="Titre1"/>
+    <w:basedOn w:val="Heading1"/>
     <w:next w:val="Normal"/>
     <w:uiPriority w:val="39"/>
     <w:unhideWhenUsed/>
@@ -46650,7 +46728,7 @@
       <w:szCs w:val="72"/>
     </w:rPr>
   </w:style>
-  <w:style w:type="paragraph" w:styleId="TM1">
+  <w:style w:type="paragraph" w:styleId="TOC1">
     <w:name w:val="toc 1"/>
     <w:basedOn w:val="Normal"/>
     <w:next w:val="Normal"/>
@@ -46675,7 +46753,7 @@
       <w:lang w:eastAsia="ja-JP"/>
     </w:rPr>
   </w:style>
-  <w:style w:type="paragraph" w:styleId="TM2">
+  <w:style w:type="paragraph" w:styleId="TOC2">
     <w:name w:val="toc 2"/>
     <w:basedOn w:val="Normal"/>
     <w:next w:val="Normal"/>
@@ -46699,9 +46777,9 @@
       <w:lang w:eastAsia="ja-JP"/>
     </w:rPr>
   </w:style>
-  <w:style w:type="character" w:styleId="Lienhypertexte">
+  <w:style w:type="character" w:styleId="Hyperlink">
     <w:name w:val="Hyperlink"/>
-    <w:basedOn w:val="Policepardfaut"/>
+    <w:basedOn w:val="DefaultParagraphFont"/>
     <w:uiPriority w:val="99"/>
     <w:unhideWhenUsed/>
     <w:rsid w:val="00D56C60"/>
@@ -46712,10 +46790,10 @@
       <w:lang w:val="fr-FR"/>
     </w:rPr>
   </w:style>
-  <w:style w:type="character" w:customStyle="1" w:styleId="Titre3Car">
-    <w:name w:val="Titre 3 Car"/>
-    <w:basedOn w:val="Policepardfaut"/>
-    <w:link w:val="Titre3"/>
+  <w:style w:type="character" w:customStyle="1" w:styleId="Heading3Char">
+    <w:name w:val="Heading 3 Char"/>
+    <w:basedOn w:val="DefaultParagraphFont"/>
+    <w:link w:val="Heading3"/>
     <w:uiPriority w:val="9"/>
     <w:rPr>
       <w:b/>
@@ -46764,7 +46842,7 @@
   </w:style>
   <w:style w:type="table" w:customStyle="1" w:styleId="Tableaudeconseil">
     <w:name w:val="Tableau de conseil"/>
-    <w:basedOn w:val="TableauNormal"/>
+    <w:basedOn w:val="TableNormal"/>
     <w:uiPriority w:val="99"/>
     <w:pPr>
       <w:spacing w:after="0" w:line="240" w:lineRule="auto"/>
@@ -46827,10 +46905,10 @@
       <w:lang w:eastAsia="ja-JP"/>
     </w:rPr>
   </w:style>
-  <w:style w:type="character" w:customStyle="1" w:styleId="Titre4Car">
-    <w:name w:val="Titre 4 Car"/>
-    <w:basedOn w:val="Policepardfaut"/>
-    <w:link w:val="Titre4"/>
+  <w:style w:type="character" w:customStyle="1" w:styleId="Heading4Char">
+    <w:name w:val="Heading 4 Char"/>
+    <w:basedOn w:val="DefaultParagraphFont"/>
+    <w:link w:val="Heading4"/>
     <w:uiPriority w:val="9"/>
     <w:semiHidden/>
     <w:rPr>
@@ -46842,7 +46920,7 @@
   </w:style>
   <w:style w:type="table" w:customStyle="1" w:styleId="TableauFinances">
     <w:name w:val="Tableau Finances"/>
-    <w:basedOn w:val="TableauNormal"/>
+    <w:basedOn w:val="TableNormal"/>
     <w:uiPriority w:val="99"/>
     <w:pPr>
       <w:spacing w:before="60" w:after="60" w:line="240" w:lineRule="auto"/>
@@ -46897,7 +46975,7 @@
       </w:tcPr>
     </w:tblStylePr>
   </w:style>
-  <w:style w:type="paragraph" w:styleId="TM3">
+  <w:style w:type="paragraph" w:styleId="TOC3">
     <w:name w:val="toc 3"/>
     <w:basedOn w:val="Normal"/>
     <w:next w:val="Normal"/>
@@ -46916,7 +46994,7 @@
       <w:lang w:eastAsia="ja-JP"/>
     </w:rPr>
   </w:style>
-  <w:style w:type="paragraph" w:styleId="TM4">
+  <w:style w:type="paragraph" w:styleId="TOC4">
     <w:name w:val="toc 4"/>
     <w:basedOn w:val="Normal"/>
     <w:next w:val="Normal"/>
@@ -46935,10 +47013,10 @@
       <w:lang w:eastAsia="ja-JP"/>
     </w:rPr>
   </w:style>
-  <w:style w:type="paragraph" w:styleId="PrformatHTML">
+  <w:style w:type="paragraph" w:styleId="HTMLPreformatted">
     <w:name w:val="HTML Preformatted"/>
     <w:basedOn w:val="Normal"/>
-    <w:link w:val="PrformatHTMLCar"/>
+    <w:link w:val="HTMLPreformattedChar"/>
     <w:uiPriority w:val="99"/>
     <w:unhideWhenUsed/>
     <w:rsid w:val="00F57905"/>
@@ -46970,10 +47048,10 @@
       <w:lang w:val="fr-FR" w:eastAsia="fr-FR"/>
     </w:rPr>
   </w:style>
-  <w:style w:type="character" w:customStyle="1" w:styleId="PrformatHTMLCar">
-    <w:name w:val="Préformaté HTML Car"/>
-    <w:basedOn w:val="Policepardfaut"/>
-    <w:link w:val="PrformatHTML"/>
+  <w:style w:type="character" w:customStyle="1" w:styleId="HTMLPreformattedChar">
+    <w:name w:val="HTML Preformatted Char"/>
+    <w:basedOn w:val="DefaultParagraphFont"/>
+    <w:link w:val="HTMLPreformatted"/>
     <w:uiPriority w:val="99"/>
     <w:rsid w:val="00F57905"/>
     <w:rPr>
@@ -46982,10 +47060,10 @@
       <w:lang w:val="fr-FR" w:eastAsia="fr-FR"/>
     </w:rPr>
   </w:style>
-  <w:style w:type="paragraph" w:styleId="Textedebulles">
+  <w:style w:type="paragraph" w:styleId="BalloonText">
     <w:name w:val="Balloon Text"/>
     <w:basedOn w:val="Normal"/>
-    <w:link w:val="TextedebullesCar"/>
+    <w:link w:val="BalloonTextChar"/>
     <w:uiPriority w:val="99"/>
     <w:semiHidden/>
     <w:unhideWhenUsed/>
@@ -47002,10 +47080,10 @@
       <w:lang w:eastAsia="ja-JP"/>
     </w:rPr>
   </w:style>
-  <w:style w:type="character" w:customStyle="1" w:styleId="TextedebullesCar">
-    <w:name w:val="Texte de bulles Car"/>
-    <w:basedOn w:val="Policepardfaut"/>
-    <w:link w:val="Textedebulles"/>
+  <w:style w:type="character" w:customStyle="1" w:styleId="BalloonTextChar">
+    <w:name w:val="Balloon Text Char"/>
+    <w:basedOn w:val="DefaultParagraphFont"/>
+    <w:link w:val="BalloonText"/>
     <w:uiPriority w:val="99"/>
     <w:semiHidden/>
     <w:rsid w:val="00DE0943"/>
@@ -47028,7 +47106,7 @@
   </w:style>
   <w:style w:type="table" w:customStyle="1" w:styleId="Tableaufinancier">
     <w:name w:val="Tableau financier"/>
-    <w:basedOn w:val="TableauNormal"/>
+    <w:basedOn w:val="TableNormal"/>
     <w:uiPriority w:val="99"/>
     <w:rsid w:val="004A1424"/>
     <w:pPr>
@@ -47068,52 +47146,52 @@
   </w:style>
   <w:style w:type="character" w:customStyle="1" w:styleId="nv">
     <w:name w:val="nv"/>
-    <w:basedOn w:val="Policepardfaut"/>
+    <w:basedOn w:val="DefaultParagraphFont"/>
     <w:rsid w:val="001F7686"/>
   </w:style>
   <w:style w:type="character" w:customStyle="1" w:styleId="o">
     <w:name w:val="o"/>
-    <w:basedOn w:val="Policepardfaut"/>
+    <w:basedOn w:val="DefaultParagraphFont"/>
     <w:rsid w:val="001F7686"/>
   </w:style>
   <w:style w:type="character" w:customStyle="1" w:styleId="k">
     <w:name w:val="k"/>
-    <w:basedOn w:val="Policepardfaut"/>
+    <w:basedOn w:val="DefaultParagraphFont"/>
     <w:rsid w:val="001F7686"/>
   </w:style>
   <w:style w:type="character" w:customStyle="1" w:styleId="nx">
     <w:name w:val="nx"/>
-    <w:basedOn w:val="Policepardfaut"/>
+    <w:basedOn w:val="DefaultParagraphFont"/>
     <w:rsid w:val="001F7686"/>
   </w:style>
   <w:style w:type="character" w:customStyle="1" w:styleId="p">
     <w:name w:val="p"/>
-    <w:basedOn w:val="Policepardfaut"/>
+    <w:basedOn w:val="DefaultParagraphFont"/>
     <w:rsid w:val="001F7686"/>
   </w:style>
   <w:style w:type="character" w:customStyle="1" w:styleId="na">
     <w:name w:val="na"/>
-    <w:basedOn w:val="Policepardfaut"/>
+    <w:basedOn w:val="DefaultParagraphFont"/>
     <w:rsid w:val="001F7686"/>
   </w:style>
   <w:style w:type="character" w:customStyle="1" w:styleId="s1">
     <w:name w:val="s1"/>
-    <w:basedOn w:val="Policepardfaut"/>
+    <w:basedOn w:val="DefaultParagraphFont"/>
     <w:rsid w:val="001F7686"/>
   </w:style>
   <w:style w:type="character" w:customStyle="1" w:styleId="c1">
     <w:name w:val="c1"/>
-    <w:basedOn w:val="Policepardfaut"/>
+    <w:basedOn w:val="DefaultParagraphFont"/>
     <w:rsid w:val="0084678B"/>
   </w:style>
   <w:style w:type="character" w:customStyle="1" w:styleId="s2">
     <w:name w:val="s2"/>
-    <w:basedOn w:val="Policepardfaut"/>
+    <w:basedOn w:val="DefaultParagraphFont"/>
     <w:rsid w:val="0084678B"/>
   </w:style>
   <w:style w:type="character" w:customStyle="1" w:styleId="nf">
     <w:name w:val="nf"/>
-    <w:basedOn w:val="Policepardfaut"/>
+    <w:basedOn w:val="DefaultParagraphFont"/>
     <w:rsid w:val="002F025F"/>
   </w:style>
 </w:styles>
@@ -47362,7 +47440,7 @@
 </file>
 
 <file path=customXml/itemProps3.xml><?xml version="1.0" encoding="utf-8"?>
-<ds:datastoreItem xmlns:ds="http://schemas.openxmlformats.org/officeDocument/2006/customXml" ds:itemID="{835F5F3F-901B-43E4-A41A-09C546A67B64}">
+<ds:datastoreItem xmlns:ds="http://schemas.openxmlformats.org/officeDocument/2006/customXml" ds:itemID="{A3CACBC0-9B68-4E09-85FC-BE29E048B429}">
   <ds:schemaRefs>
     <ds:schemaRef ds:uri="http://schemas.openxmlformats.org/officeDocument/2006/bibliography"/>
   </ds:schemaRefs>

</xml_diff>

<commit_message>
Bug fixed on the scaffolding Bug fixed on generation of bundle. New command generate:bundle
</commit_message>
<xml_diff>
--- a/Venus_Framework_tutoriel.docx
+++ b/Venus_Framework_tutoriel.docx
@@ -16,6 +16,7 @@
           <w:docPartUnique/>
         </w:docPartObj>
       </w:sdtPr>
+      <w:sdtEndPr/>
       <w:sdtContent>
         <w:sdt>
           <w:sdtPr>
@@ -31,6 +32,7 @@
               <w:docPartUnique/>
             </w:docPartObj>
           </w:sdtPr>
+          <w:sdtEndPr/>
           <w:sdtContent>
             <w:p>
               <w:pPr>
@@ -49,6 +51,7 @@
                   <w:id w:val="-759527637"/>
                   <w:picture/>
                 </w:sdtPr>
+                <w:sdtEndPr/>
                 <w:sdtContent>
                   <w:r>
                     <w:rPr>
@@ -188,6 +191,7 @@
                                           <w:dataBinding w:prefixMappings="xmlns:ns0='http://schemas.microsoft.com/office/2006/coverPageProps' " w:xpath="/ns0:CoverPageProperties[1]/ns0:CompanyAddress[1]" w:storeItemID="{55AF091B-3C7A-41E3-B477-F2FDAA23CFDA}"/>
                                           <w:text w:multiLine="1"/>
                                         </w:sdtPr>
+                                        <w:sdtEndPr/>
                                         <w:sdtContent>
                                           <w:tc>
                                             <w:tcPr>
@@ -265,6 +269,7 @@
                                             <w:dataBinding w:prefixMappings="xmlns:ns0='http://schemas.microsoft.com/office/2006/coverPageProps' " w:xpath="/ns0:CoverPageProperties[1]/ns0:CompanyEmail[1]" w:storeItemID="{55AF091B-3C7A-41E3-B477-F2FDAA23CFDA}"/>
                                             <w:text/>
                                           </w:sdtPr>
+                                          <w:sdtEndPr/>
                                           <w:sdtContent>
                                             <w:p>
                                               <w:pPr>
@@ -290,6 +295,7 @@
                                               <w:dataBinding w:prefixMappings="xmlns:ns0='http://purl.org/dc/elements/1.1/' xmlns:ns1='http://schemas.openxmlformats.org/package/2006/metadata/core-properties' " w:xpath="/ns1:coreProperties[1]/ns1:contentStatus[1]" w:storeItemID="{6C3C8BC8-F283-45AE-878A-BAB7291924A1}"/>
                                               <w:text/>
                                             </w:sdtPr>
+                                            <w:sdtEndPr/>
                                             <w:sdtContent>
                                               <w:r>
                                                 <w:t>https://github.com/las93</w:t>
@@ -360,6 +366,7 @@
                                     <w:dataBinding w:prefixMappings="xmlns:ns0='http://schemas.microsoft.com/office/2006/coverPageProps' " w:xpath="/ns0:CoverPageProperties[1]/ns0:CompanyAddress[1]" w:storeItemID="{55AF091B-3C7A-41E3-B477-F2FDAA23CFDA}"/>
                                     <w:text w:multiLine="1"/>
                                   </w:sdtPr>
+                                  <w:sdtEndPr/>
                                   <w:sdtContent>
                                     <w:tc>
                                       <w:tcPr>
@@ -437,6 +444,7 @@
                                       <w:dataBinding w:prefixMappings="xmlns:ns0='http://schemas.microsoft.com/office/2006/coverPageProps' " w:xpath="/ns0:CoverPageProperties[1]/ns0:CompanyEmail[1]" w:storeItemID="{55AF091B-3C7A-41E3-B477-F2FDAA23CFDA}"/>
                                       <w:text/>
                                     </w:sdtPr>
+                                    <w:sdtEndPr/>
                                     <w:sdtContent>
                                       <w:p>
                                         <w:pPr>
@@ -462,6 +470,7 @@
                                         <w:dataBinding w:prefixMappings="xmlns:ns0='http://purl.org/dc/elements/1.1/' xmlns:ns1='http://schemas.openxmlformats.org/package/2006/metadata/core-properties' " w:xpath="/ns1:coreProperties[1]/ns1:contentStatus[1]" w:storeItemID="{6C3C8BC8-F283-45AE-878A-BAB7291924A1}"/>
                                         <w:text/>
                                       </w:sdtPr>
+                                      <w:sdtEndPr/>
                                       <w:sdtContent>
                                         <w:r>
                                           <w:t>https://github.com/las93</w:t>
@@ -558,6 +567,7 @@
                                         <w:dataBinding w:prefixMappings="xmlns:ns0='http://purl.org/dc/elements/1.1/' xmlns:ns1='http://schemas.openxmlformats.org/package/2006/metadata/core-properties' " w:xpath="/ns1:coreProperties[1]/ns0:title[1]" w:storeItemID="{6C3C8BC8-F283-45AE-878A-BAB7291924A1}"/>
                                         <w:text/>
                                       </w:sdtPr>
+                                      <w:sdtEndPr/>
                                       <w:sdtContent>
                                         <w:r>
                                           <w:rPr>
@@ -598,6 +608,7 @@
                                         <w:dataBinding w:prefixMappings="xmlns:ns0='http://purl.org/dc/elements/1.1/' xmlns:ns1='http://schemas.openxmlformats.org/package/2006/metadata/core-properties' " w:xpath="/ns1:coreProperties[1]/ns0:subject[1]" w:storeItemID="{6C3C8BC8-F283-45AE-878A-BAB7291924A1}"/>
                                         <w:text/>
                                       </w:sdtPr>
+                                      <w:sdtEndPr/>
                                       <w:sdtContent>
                                         <w:r>
                                           <w:rPr>
@@ -651,6 +662,7 @@
                                   <w:dataBinding w:prefixMappings="xmlns:ns0='http://purl.org/dc/elements/1.1/' xmlns:ns1='http://schemas.openxmlformats.org/package/2006/metadata/core-properties' " w:xpath="/ns1:coreProperties[1]/ns0:title[1]" w:storeItemID="{6C3C8BC8-F283-45AE-878A-BAB7291924A1}"/>
                                   <w:text/>
                                 </w:sdtPr>
+                                <w:sdtEndPr/>
                                 <w:sdtContent>
                                   <w:r>
                                     <w:rPr>
@@ -691,6 +703,7 @@
                                   <w:dataBinding w:prefixMappings="xmlns:ns0='http://purl.org/dc/elements/1.1/' xmlns:ns1='http://schemas.openxmlformats.org/package/2006/metadata/core-properties' " w:xpath="/ns1:coreProperties[1]/ns0:subject[1]" w:storeItemID="{6C3C8BC8-F283-45AE-878A-BAB7291924A1}"/>
                                   <w:text/>
                                 </w:sdtPr>
+                                <w:sdtEndPr/>
                                 <w:sdtContent>
                                   <w:r>
                                     <w:rPr>
@@ -5129,53 +5142,7 @@
           <w:szCs w:val="21"/>
           <w:lang w:val="fr-FR"/>
         </w:rPr>
-        <w:t>create_project –p Front</w:t>
-      </w:r>
-    </w:p>
-    <w:p>
-      <w:pPr>
-        <w:rPr>
-          <w:rFonts w:cs="Miriam"/>
-          <w:sz w:val="24"/>
-          <w:szCs w:val="24"/>
-          <w:lang w:val="fr-FR"/>
-        </w:rPr>
-      </w:pPr>
-      <w:r>
-        <w:rPr>
-          <w:rFonts w:cs="Miriam"/>
-          <w:sz w:val="24"/>
-          <w:szCs w:val="24"/>
-          <w:lang w:val="fr-FR"/>
-        </w:rPr>
-        <w:t xml:space="preserve">Sous Windows : </w:t>
-      </w:r>
-      <w:r>
-        <w:rPr>
-          <w:rFonts w:cs="Miriam"/>
-          <w:sz w:val="24"/>
-          <w:szCs w:val="24"/>
-          <w:lang w:val="fr-FR"/>
-        </w:rPr>
-        <w:t>C:\Users\judicae</w:t>
-      </w:r>
-      <w:r>
-        <w:rPr>
-          <w:rFonts w:cs="Miriam"/>
-          <w:sz w:val="24"/>
-          <w:szCs w:val="24"/>
-          <w:lang w:val="fr-FR"/>
-        </w:rPr>
-        <w:t>l.paquet&gt;php</w:t>
-      </w:r>
-      <w:r>
-        <w:rPr>
-          <w:rFonts w:cs="Miriam"/>
-          <w:sz w:val="24"/>
-          <w:szCs w:val="24"/>
-          <w:lang w:val="fr-FR"/>
-        </w:rPr>
-        <w:t xml:space="preserve"> </w:t>
+        <w:t>generate:bundle</w:t>
       </w:r>
       <w:r>
         <w:rPr>
@@ -5185,6 +5152,62 @@
           <w:szCs w:val="21"/>
           <w:lang w:val="fr-FR"/>
         </w:rPr>
+        <w:t xml:space="preserve"> –p Front</w:t>
+      </w:r>
+    </w:p>
+    <w:p>
+      <w:pPr>
+        <w:rPr>
+          <w:rFonts w:cs="Miriam"/>
+          <w:sz w:val="24"/>
+          <w:szCs w:val="24"/>
+          <w:lang w:val="fr-FR"/>
+        </w:rPr>
+      </w:pPr>
+      <w:r>
+        <w:rPr>
+          <w:rFonts w:cs="Miriam"/>
+          <w:sz w:val="24"/>
+          <w:szCs w:val="24"/>
+          <w:lang w:val="fr-FR"/>
+        </w:rPr>
+        <w:t xml:space="preserve">Sous Windows : </w:t>
+      </w:r>
+      <w:r>
+        <w:rPr>
+          <w:rFonts w:cs="Miriam"/>
+          <w:sz w:val="24"/>
+          <w:szCs w:val="24"/>
+          <w:lang w:val="fr-FR"/>
+        </w:rPr>
+        <w:t>C:\Users\judicae</w:t>
+      </w:r>
+      <w:r>
+        <w:rPr>
+          <w:rFonts w:cs="Miriam"/>
+          <w:sz w:val="24"/>
+          <w:szCs w:val="24"/>
+          <w:lang w:val="fr-FR"/>
+        </w:rPr>
+        <w:t>l.paquet&gt;php</w:t>
+      </w:r>
+      <w:r>
+        <w:rPr>
+          <w:rFonts w:cs="Miriam"/>
+          <w:sz w:val="24"/>
+          <w:szCs w:val="24"/>
+          <w:lang w:val="fr-FR"/>
+        </w:rPr>
+        <w:t xml:space="preserve"> </w:t>
+      </w:r>
+      <w:r>
+        <w:rPr>
+          <w:rFonts w:ascii="inherit" w:hAnsi="inherit"/>
+          <w:color w:val="4F4E4E"/>
+          <w:sz w:val="21"/>
+          <w:szCs w:val="21"/>
+          <w:lang w:val="fr-FR"/>
+        </w:rPr>
         <w:t>bin/console</w:t>
       </w:r>
       <w:r>
@@ -5198,12 +5221,24 @@
       </w:r>
       <w:r>
         <w:rPr>
+          <w:rFonts w:ascii="inherit" w:hAnsi="inherit"/>
+          <w:color w:val="4F4E4E"/>
+          <w:sz w:val="21"/>
+          <w:szCs w:val="21"/>
+          <w:lang w:val="fr-FR"/>
+        </w:rPr>
+        <w:t>generate:bundle</w:t>
+      </w:r>
+      <w:bookmarkStart w:id="7" w:name="_GoBack"/>
+      <w:bookmarkEnd w:id="7"/>
+      <w:r>
+        <w:rPr>
           <w:rFonts w:cs="Miriam"/>
           <w:sz w:val="24"/>
           <w:szCs w:val="24"/>
           <w:lang w:val="fr-FR"/>
         </w:rPr>
-        <w:t xml:space="preserve">create_project </w:t>
+        <w:t xml:space="preserve"> </w:t>
       </w:r>
       <w:r>
         <w:rPr>
@@ -5331,7 +5366,7 @@
           <w:lang w:val="fr-FR"/>
         </w:rPr>
       </w:pPr>
-      <w:bookmarkStart w:id="7" w:name="_Toc388455874"/>
+      <w:bookmarkStart w:id="8" w:name="_Toc388455874"/>
       <w:r>
         <w:rPr>
           <w:rFonts w:ascii="Garamond" w:hAnsi="Garamond"/>
@@ -5341,7 +5376,7 @@
         <w:lastRenderedPageBreak/>
         <w:t>Créer un contrôleur avancé</w:t>
       </w:r>
-      <w:bookmarkEnd w:id="7"/>
+      <w:bookmarkEnd w:id="8"/>
     </w:p>
     <w:p>
       <w:pPr>
@@ -7572,7 +7607,7 @@
           <w:lang w:val="fr-FR"/>
         </w:rPr>
       </w:pPr>
-      <w:bookmarkStart w:id="8" w:name="_Toc388455875"/>
+      <w:bookmarkStart w:id="9" w:name="_Toc388455875"/>
       <w:r>
         <w:rPr>
           <w:rFonts w:ascii="Garamond" w:hAnsi="Garamond"/>
@@ -7582,7 +7617,7 @@
         <w:lastRenderedPageBreak/>
         <w:t>Les modèles et entités de bases</w:t>
       </w:r>
-      <w:bookmarkEnd w:id="8"/>
+      <w:bookmarkEnd w:id="9"/>
     </w:p>
     <w:p>
       <w:pPr>
@@ -10023,7 +10058,7 @@
           <w:lang w:val="fr-FR"/>
         </w:rPr>
       </w:pPr>
-      <w:bookmarkStart w:id="9" w:name="_Toc388455876"/>
+      <w:bookmarkStart w:id="10" w:name="_Toc388455876"/>
       <w:r>
         <w:rPr>
           <w:rFonts w:ascii="Garamond" w:hAnsi="Garamond"/>
@@ -10032,7 +10067,7 @@
         </w:rPr>
         <w:t>Les templates (vues) de bases</w:t>
       </w:r>
-      <w:bookmarkEnd w:id="9"/>
+      <w:bookmarkEnd w:id="10"/>
     </w:p>
     <w:p>
       <w:pPr>
@@ -10270,7 +10305,7 @@
           <w:lang w:val="fr-FR"/>
         </w:rPr>
       </w:pPr>
-      <w:bookmarkStart w:id="10" w:name="_Toc388455877"/>
+      <w:bookmarkStart w:id="11" w:name="_Toc388455877"/>
       <w:r>
         <w:rPr>
           <w:rFonts w:ascii="Century Gothic" w:hAnsi="Century Gothic"/>
@@ -10279,7 +10314,7 @@
         </w:rPr>
         <w:t>Concepts avancés</w:t>
       </w:r>
-      <w:bookmarkEnd w:id="10"/>
+      <w:bookmarkEnd w:id="11"/>
     </w:p>
     <w:p>
       <w:pPr>
@@ -10288,7 +10323,7 @@
           <w:lang w:val="fr-FR"/>
         </w:rPr>
       </w:pPr>
-      <w:bookmarkStart w:id="11" w:name="_Toc388455878"/>
+      <w:bookmarkStart w:id="12" w:name="_Toc388455878"/>
       <w:r>
         <w:rPr>
           <w:rFonts w:ascii="Garamond" w:hAnsi="Garamond"/>
@@ -10297,7 +10332,7 @@
         </w:rPr>
         <w:t>Utiliser un modèle différent du controller</w:t>
       </w:r>
-      <w:bookmarkEnd w:id="11"/>
+      <w:bookmarkEnd w:id="12"/>
     </w:p>
     <w:p>
       <w:pPr>
@@ -15700,7 +15735,7 @@
           <w:lang w:val="fr-FR"/>
         </w:rPr>
       </w:pPr>
-      <w:bookmarkStart w:id="12" w:name="_Toc388455879"/>
+      <w:bookmarkStart w:id="13" w:name="_Toc388455879"/>
       <w:r>
         <w:rPr>
           <w:rFonts w:ascii="Garamond" w:hAnsi="Garamond"/>
@@ -15709,7 +15744,7 @@
         </w:rPr>
         <w:t>Des raccourcis dans les controller</w:t>
       </w:r>
-      <w:bookmarkEnd w:id="12"/>
+      <w:bookmarkEnd w:id="13"/>
     </w:p>
     <w:p>
       <w:pPr>
@@ -16847,7 +16882,7 @@
       <w:pPr>
         <w:pStyle w:val="Heading2"/>
       </w:pPr>
-      <w:bookmarkStart w:id="13" w:name="_Toc388455880"/>
+      <w:bookmarkStart w:id="14" w:name="_Toc388455880"/>
       <w:r>
         <w:rPr>
           <w:rFonts w:ascii="Garamond" w:hAnsi="Garamond"/>
@@ -16855,7 +16890,7 @@
         </w:rPr>
         <w:t>Manipulation des modèles</w:t>
       </w:r>
-      <w:bookmarkEnd w:id="13"/>
+      <w:bookmarkEnd w:id="14"/>
     </w:p>
     <w:p>
       <w:pPr>
@@ -17953,7 +17988,7 @@
           <w:lang w:val="fr-FR"/>
         </w:rPr>
       </w:pPr>
-      <w:bookmarkStart w:id="14" w:name="_Toc388455881"/>
+      <w:bookmarkStart w:id="15" w:name="_Toc388455881"/>
       <w:r>
         <w:rPr>
           <w:rFonts w:ascii="Garamond" w:hAnsi="Garamond"/>
@@ -17970,7 +18005,7 @@
         </w:rPr>
         <w:t>caffolding</w:t>
       </w:r>
-      <w:bookmarkEnd w:id="14"/>
+      <w:bookmarkEnd w:id="15"/>
     </w:p>
     <w:p>
       <w:pPr>
@@ -18838,7 +18873,7 @@
           <w:lang w:val="fr-FR"/>
         </w:rPr>
       </w:pPr>
-      <w:bookmarkStart w:id="15" w:name="_Toc388455882"/>
+      <w:bookmarkStart w:id="16" w:name="_Toc388455882"/>
       <w:r>
         <w:rPr>
           <w:rFonts w:ascii="Garamond" w:hAnsi="Garamond"/>
@@ -18855,7 +18890,7 @@
         </w:rPr>
         <w:t>vues</w:t>
       </w:r>
-      <w:bookmarkEnd w:id="15"/>
+      <w:bookmarkEnd w:id="16"/>
     </w:p>
     <w:p>
       <w:pPr>
@@ -19500,7 +19535,7 @@
           <w:lang w:val="fr-FR"/>
         </w:rPr>
       </w:pPr>
-      <w:bookmarkStart w:id="16" w:name="_Toc388455883"/>
+      <w:bookmarkStart w:id="17" w:name="_Toc388455883"/>
       <w:r>
         <w:rPr>
           <w:rFonts w:ascii="Century Gothic" w:hAnsi="Century Gothic"/>
@@ -19509,7 +19544,7 @@
         </w:rPr>
         <w:t>Vos besoins</w:t>
       </w:r>
-      <w:bookmarkEnd w:id="16"/>
+      <w:bookmarkEnd w:id="17"/>
     </w:p>
     <w:p>
       <w:pPr>
@@ -19518,7 +19553,7 @@
           <w:lang w:val="fr-FR"/>
         </w:rPr>
       </w:pPr>
-      <w:bookmarkStart w:id="17" w:name="_Toc388455884"/>
+      <w:bookmarkStart w:id="18" w:name="_Toc388455884"/>
       <w:r>
         <w:rPr>
           <w:rFonts w:ascii="Garamond" w:hAnsi="Garamond"/>
@@ -19527,7 +19562,7 @@
         </w:rPr>
         <w:t>Créer une page d’erreur 404/403</w:t>
       </w:r>
-      <w:bookmarkEnd w:id="17"/>
+      <w:bookmarkEnd w:id="18"/>
     </w:p>
     <w:p>
       <w:pPr>
@@ -20500,7 +20535,7 @@
           <w:lang w:val="fr-FR"/>
         </w:rPr>
       </w:pPr>
-      <w:bookmarkStart w:id="18" w:name="_Toc388455885"/>
+      <w:bookmarkStart w:id="19" w:name="_Toc388455885"/>
       <w:r>
         <w:rPr>
           <w:rFonts w:ascii="Garamond" w:hAnsi="Garamond"/>
@@ -20509,7 +20544,7 @@
         </w:rPr>
         <w:t>Variables pré-définies et commentaires des templates</w:t>
       </w:r>
-      <w:bookmarkEnd w:id="18"/>
+      <w:bookmarkEnd w:id="19"/>
     </w:p>
     <w:p>
       <w:pPr>
@@ -20980,7 +21015,7 @@
           <w:lang w:val="fr-FR"/>
         </w:rPr>
       </w:pPr>
-      <w:bookmarkStart w:id="19" w:name="_Toc388455886"/>
+      <w:bookmarkStart w:id="20" w:name="_Toc388455886"/>
       <w:r>
         <w:rPr>
           <w:rFonts w:ascii="Garamond" w:hAnsi="Garamond"/>
@@ -21013,7 +21048,7 @@
         </w:rPr>
         <w:t xml:space="preserve"> des templates</w:t>
       </w:r>
-      <w:bookmarkEnd w:id="19"/>
+      <w:bookmarkEnd w:id="20"/>
     </w:p>
     <w:p>
       <w:pPr>
@@ -24751,7 +24786,7 @@
           <w:lang w:val="fr-FR"/>
         </w:rPr>
       </w:pPr>
-      <w:bookmarkStart w:id="20" w:name="_Toc388455887"/>
+      <w:bookmarkStart w:id="21" w:name="_Toc388455887"/>
       <w:r>
         <w:rPr>
           <w:rFonts w:ascii="Garamond" w:hAnsi="Garamond"/>
@@ -24760,7 +24795,7 @@
         </w:rPr>
         <w:t>Les variables dans les templates</w:t>
       </w:r>
-      <w:bookmarkEnd w:id="20"/>
+      <w:bookmarkEnd w:id="21"/>
     </w:p>
     <w:p>
       <w:pPr>
@@ -25908,7 +25943,7 @@
           <w:lang w:val="fr-FR"/>
         </w:rPr>
       </w:pPr>
-      <w:bookmarkStart w:id="21" w:name="_Toc388455888"/>
+      <w:bookmarkStart w:id="22" w:name="_Toc388455888"/>
       <w:r>
         <w:rPr>
           <w:rFonts w:ascii="Garamond" w:hAnsi="Garamond"/>
@@ -25917,7 +25952,7 @@
         </w:rPr>
         <w:t>Les boucles et conditions dans les templates</w:t>
       </w:r>
-      <w:bookmarkEnd w:id="21"/>
+      <w:bookmarkEnd w:id="22"/>
     </w:p>
     <w:p>
       <w:pPr>
@@ -26512,7 +26547,7 @@
         </w:rPr>
         <w:br/>
       </w:r>
-      <w:bookmarkStart w:id="22" w:name="_Toc388455889"/>
+      <w:bookmarkStart w:id="23" w:name="_Toc388455889"/>
       <w:r>
         <w:rPr>
           <w:rFonts w:ascii="Garamond" w:hAnsi="Garamond"/>
@@ -26521,7 +26556,7 @@
         </w:rPr>
         <w:t>Les fonctions dans les templates</w:t>
       </w:r>
-      <w:bookmarkEnd w:id="22"/>
+      <w:bookmarkEnd w:id="23"/>
     </w:p>
     <w:p>
       <w:pPr>
@@ -26694,7 +26729,7 @@
           <w:lang w:val="fr-FR"/>
         </w:rPr>
       </w:pPr>
-      <w:bookmarkStart w:id="23" w:name="_Toc388455890"/>
+      <w:bookmarkStart w:id="24" w:name="_Toc388455890"/>
       <w:r>
         <w:rPr>
           <w:rFonts w:cs="Miriam"/>
@@ -26719,7 +26754,7 @@
         </w:rPr>
         <w:t>outer des méthodes avec l’ORM dans mon modèle</w:t>
       </w:r>
-      <w:bookmarkEnd w:id="23"/>
+      <w:bookmarkEnd w:id="24"/>
     </w:p>
     <w:p>
       <w:pPr>
@@ -45190,15 +45225,7 @@
           <w:szCs w:val="24"/>
           <w:lang w:val="fr-FR"/>
         </w:rPr>
-        <w:t>[‘name’];</w:t>
-      </w:r>
-      <w:r>
-        <w:rPr>
-          <w:rFonts w:cs="Miriam"/>
-          <w:szCs w:val="24"/>
-          <w:lang w:val="fr-FR"/>
-        </w:rPr>
-        <w:t xml:space="preserve"> </w:t>
+        <w:t xml:space="preserve">[‘name’]; </w:t>
       </w:r>
       <w:r>
         <w:rPr>
@@ -45297,15 +45324,7 @@
           <w:szCs w:val="24"/>
           <w:lang w:val="fr-FR"/>
         </w:rPr>
-        <w:t>[‘name’];</w:t>
-      </w:r>
-      <w:r>
-        <w:rPr>
-          <w:rFonts w:cs="Miriam"/>
-          <w:szCs w:val="24"/>
-          <w:lang w:val="fr-FR"/>
-        </w:rPr>
-        <w:t xml:space="preserve"> </w:t>
+        <w:t xml:space="preserve">[‘name’]; </w:t>
       </w:r>
       <w:r>
         <w:rPr>
@@ -45391,25 +45410,7 @@
           <w:szCs w:val="24"/>
           <w:lang w:val="fr-FR"/>
         </w:rPr>
-        <w:t xml:space="preserve">Objet </w:t>
-      </w:r>
-      <w:r>
-        <w:rPr>
-          <w:rFonts w:cs="Miriam"/>
-          <w:sz w:val="24"/>
-          <w:szCs w:val="24"/>
-          <w:lang w:val="fr-FR"/>
-        </w:rPr>
-        <w:t>Response</w:t>
-      </w:r>
-      <w:r>
-        <w:rPr>
-          <w:rFonts w:cs="Miriam"/>
-          <w:sz w:val="24"/>
-          <w:szCs w:val="24"/>
-          <w:lang w:val="fr-FR"/>
-        </w:rPr>
-        <w:t xml:space="preserve"> complet</w:t>
+        <w:t>Objet Response complet</w:t>
       </w:r>
     </w:p>
     <w:p>
@@ -45475,15 +45476,7 @@
           <w:szCs w:val="24"/>
           <w:lang w:val="fr-FR"/>
         </w:rPr>
-        <w:t xml:space="preserve">Dans cette nouvelle version de Venus Framework, </w:t>
-      </w:r>
-      <w:r>
-        <w:rPr>
-          <w:rFonts w:cs="Miriam"/>
-          <w:szCs w:val="24"/>
-          <w:lang w:val="fr-FR"/>
-        </w:rPr>
-        <w:t>l’objet Response prend de l’importance.</w:t>
+        <w:t>Dans cette nouvelle version de Venus Framework, l’objet Response prend de l’importance.</w:t>
       </w:r>
     </w:p>
     <w:p>
@@ -45677,17 +45670,7 @@
           <w:lang w:val="fr-FR"/>
         </w:rPr>
         <w:br/>
-        <w:t>2/ Les librairies obso</w:t>
-      </w:r>
-      <w:bookmarkStart w:id="24" w:name="_GoBack"/>
-      <w:bookmarkEnd w:id="24"/>
-      <w:r>
-        <w:rPr>
-          <w:rFonts w:cs="Miriam"/>
-          <w:szCs w:val="24"/>
-          <w:lang w:val="fr-FR"/>
-        </w:rPr>
-        <w:t>lètes Error et Exception sont supprimées</w:t>
+        <w:t>2/ Les librairies obsolètes Error et Exception sont supprimées</w:t>
       </w:r>
     </w:p>
     <w:p>
@@ -46956,7 +46939,7 @@
       </w:pPr>
     </w:pPrDefault>
   </w:docDefaults>
-  <w:latentStyles w:defLockedState="0" w:defUIPriority="99" w:defSemiHidden="0" w:defUnhideWhenUsed="0" w:defQFormat="0" w:count="372">
+  <w:latentStyles w:defLockedState="0" w:defUIPriority="99" w:defSemiHidden="0" w:defUnhideWhenUsed="0" w:defQFormat="0" w:count="373">
     <w:lsdException w:name="Normal" w:uiPriority="0" w:qFormat="1"/>
     <w:lsdException w:name="heading 1" w:uiPriority="9" w:qFormat="1"/>
     <w:lsdException w:name="heading 2" w:semiHidden="1" w:uiPriority="9" w:unhideWhenUsed="1" w:qFormat="1"/>
@@ -47062,7 +47045,6 @@
     <w:lsdException w:name="HTML Sample" w:semiHidden="1" w:unhideWhenUsed="1"/>
     <w:lsdException w:name="HTML Typewriter" w:semiHidden="1" w:unhideWhenUsed="1"/>
     <w:lsdException w:name="HTML Variable" w:semiHidden="1" w:unhideWhenUsed="1"/>
-    <w:lsdException w:name="Normal Table" w:semiHidden="1" w:unhideWhenUsed="1"/>
     <w:lsdException w:name="annotation subject" w:semiHidden="1" w:unhideWhenUsed="1"/>
     <w:lsdException w:name="No List" w:semiHidden="1" w:unhideWhenUsed="1"/>
     <w:lsdException w:name="Outline List 1" w:semiHidden="1" w:unhideWhenUsed="1"/>
@@ -47109,10 +47091,8 @@
     <w:lsdException w:name="Table Subtle 2" w:semiHidden="1" w:unhideWhenUsed="1"/>
     <w:lsdException w:name="Table Web 1" w:semiHidden="1" w:unhideWhenUsed="1"/>
     <w:lsdException w:name="Table Web 2" w:semiHidden="1" w:unhideWhenUsed="1"/>
-    <w:lsdException w:name="Table Web 3" w:semiHidden="1" w:unhideWhenUsed="1"/>
     <w:lsdException w:name="Balloon Text" w:semiHidden="1" w:unhideWhenUsed="1"/>
     <w:lsdException w:name="Table Grid" w:uiPriority="39"/>
-    <w:lsdException w:name="Table Theme" w:semiHidden="1" w:unhideWhenUsed="1"/>
     <w:lsdException w:name="Placeholder Text" w:semiHidden="1"/>
     <w:lsdException w:name="No Spacing" w:uiPriority="1" w:qFormat="1"/>
     <w:lsdException w:name="Light Shading" w:uiPriority="60"/>
@@ -47329,6 +47309,7 @@
     <w:lsdException w:name="List Table 6 Colorful Accent 6" w:uiPriority="51"/>
     <w:lsdException w:name="List Table 7 Colorful Accent 6" w:uiPriority="52"/>
     <w:lsdException w:name="Mention" w:semiHidden="1" w:unhideWhenUsed="1"/>
+    <w:lsdException w:name="Smart Hyperlink" w:semiHidden="1" w:unhideWhenUsed="1"/>
   </w:latentStyles>
   <w:style w:type="paragraph" w:default="1" w:styleId="Normal">
     <w:name w:val="Normal"/>
@@ -48432,7 +48413,7 @@
 </file>
 
 <file path=customXml/itemProps3.xml><?xml version="1.0" encoding="utf-8"?>
-<ds:datastoreItem xmlns:ds="http://schemas.openxmlformats.org/officeDocument/2006/customXml" ds:itemID="{820607EB-BC3F-4740-A827-2AC01BB47132}">
+<ds:datastoreItem xmlns:ds="http://schemas.openxmlformats.org/officeDocument/2006/customXml" ds:itemID="{0C2F4DB0-28B3-4F55-A668-DC6B7A2B9C3A}">
   <ds:schemaRefs>
     <ds:schemaRef ds:uri="http://schemas.openxmlformats.org/officeDocument/2006/bibliography"/>
   </ds:schemaRefs>

</xml_diff>